<commit_message>
Fase 1 - inclusion de glosario en requerimientos del sistema, correcciones menores en el documento
</commit_message>
<xml_diff>
--- a/FASE 1 - ANALISIS/panorama general.docx
+++ b/FASE 1 - ANALISIS/panorama general.docx
@@ -2,6 +2,250 @@
 <file path=word/document.xml><?xml version="1.0" encoding="utf-8"?>
 <w:document xmlns:wpc="http://schemas.microsoft.com/office/word/2010/wordprocessingCanvas" xmlns:mc="http://schemas.openxmlformats.org/markup-compatibility/2006" xmlns:o="urn:schemas-microsoft-com:office:office" xmlns:r="http://schemas.openxmlformats.org/officeDocument/2006/relationships" xmlns:m="http://schemas.openxmlformats.org/officeDocument/2006/math" xmlns:v="urn:schemas-microsoft-com:vml" xmlns:wp14="http://schemas.microsoft.com/office/word/2010/wordprocessingDrawing" xmlns:wp="http://schemas.openxmlformats.org/drawingml/2006/wordprocessingDrawing" xmlns:w10="urn:schemas-microsoft-com:office:word" xmlns:w="http://schemas.openxmlformats.org/wordprocessingml/2006/main" xmlns:w14="http://schemas.microsoft.com/office/word/2010/wordml" xmlns:wpg="http://schemas.microsoft.com/office/word/2010/wordprocessingGroup" xmlns:wpi="http://schemas.microsoft.com/office/word/2010/wordprocessingInk" xmlns:wne="http://schemas.microsoft.com/office/word/2006/wordml" xmlns:wps="http://schemas.microsoft.com/office/word/2010/wordprocessingShape" mc:Ignorable="w14 wp14">
   <w:body>
+    <w:sdt>
+      <w:sdtPr>
+        <w:rPr>
+          <w:rFonts w:asciiTheme="majorHAnsi" w:eastAsiaTheme="majorEastAsia" w:hAnsiTheme="majorHAnsi" w:cstheme="majorBidi"/>
+        </w:rPr>
+        <w:id w:val="1313224678"/>
+        <w:docPartObj>
+          <w:docPartGallery w:val="Cover Pages"/>
+          <w:docPartUnique/>
+        </w:docPartObj>
+      </w:sdtPr>
+      <w:sdtEndPr>
+        <w:rPr>
+          <w:rFonts w:asciiTheme="minorHAnsi" w:eastAsiaTheme="minorHAnsi" w:hAnsiTheme="minorHAnsi" w:cstheme="minorBidi"/>
+          <w:sz w:val="32"/>
+          <w:lang w:val="es-419" w:eastAsia="en-US"/>
+        </w:rPr>
+      </w:sdtEndPr>
+      <w:sdtContent>
+        <w:tbl>
+          <w:tblPr>
+            <w:tblpPr w:leftFromText="187" w:rightFromText="187" w:horzAnchor="margin" w:tblpXSpec="center" w:tblpY="2881"/>
+            <w:tblW w:w="4000" w:type="pct"/>
+            <w:tblBorders>
+              <w:left w:val="single" w:sz="18" w:space="0" w:color="F07F09" w:themeColor="accent1"/>
+            </w:tblBorders>
+            <w:tblLook w:val="04A0" w:firstRow="1" w:lastRow="0" w:firstColumn="1" w:lastColumn="0" w:noHBand="0" w:noVBand="1"/>
+          </w:tblPr>
+          <w:tblGrid>
+            <w:gridCol w:w="7254"/>
+          </w:tblGrid>
+          <w:tr>
+            <w:sdt>
+              <w:sdtPr>
+                <w:rPr>
+                  <w:rFonts w:asciiTheme="majorHAnsi" w:eastAsiaTheme="majorEastAsia" w:hAnsiTheme="majorHAnsi" w:cstheme="majorBidi"/>
+                </w:rPr>
+                <w:alias w:val="Compañía"/>
+                <w:id w:val="13406915"/>
+                <w:placeholder>
+                  <w:docPart w:val="09FD761BE9084061A5872F53BA92CC5A"/>
+                </w:placeholder>
+                <w:dataBinding w:prefixMappings="xmlns:ns0='http://schemas.openxmlformats.org/officeDocument/2006/extended-properties'" w:xpath="/ns0:Properties[1]/ns0:Company[1]" w:storeItemID="{6668398D-A668-4E3E-A5EB-62B293D839F1}"/>
+                <w:text/>
+              </w:sdtPr>
+              <w:sdtContent>
+                <w:tc>
+                  <w:tcPr>
+                    <w:tcW w:w="7672" w:type="dxa"/>
+                    <w:tcMar>
+                      <w:top w:w="216" w:type="dxa"/>
+                      <w:left w:w="115" w:type="dxa"/>
+                      <w:bottom w:w="216" w:type="dxa"/>
+                      <w:right w:w="115" w:type="dxa"/>
+                    </w:tcMar>
+                  </w:tcPr>
+                  <w:p>
+                    <w:pPr>
+                      <w:pStyle w:val="Sinespaciado"/>
+                      <w:rPr>
+                        <w:rFonts w:asciiTheme="majorHAnsi" w:eastAsiaTheme="majorEastAsia" w:hAnsiTheme="majorHAnsi" w:cstheme="majorBidi"/>
+                      </w:rPr>
+                    </w:pPr>
+                    <w:r>
+                      <w:rPr>
+                        <w:rFonts w:asciiTheme="majorHAnsi" w:eastAsiaTheme="majorEastAsia" w:hAnsiTheme="majorHAnsi" w:cstheme="majorBidi"/>
+                      </w:rPr>
+                      <w:t>José Wannan - 201612331</w:t>
+                    </w:r>
+                  </w:p>
+                </w:tc>
+              </w:sdtContent>
+            </w:sdt>
+          </w:tr>
+          <w:tr>
+            <w:tc>
+              <w:tcPr>
+                <w:tcW w:w="7672" w:type="dxa"/>
+              </w:tcPr>
+              <w:sdt>
+                <w:sdtPr>
+                  <w:rPr>
+                    <w:rFonts w:asciiTheme="majorHAnsi" w:eastAsiaTheme="majorEastAsia" w:hAnsiTheme="majorHAnsi" w:cstheme="majorBidi"/>
+                    <w:color w:val="F07F09" w:themeColor="accent1"/>
+                    <w:sz w:val="80"/>
+                    <w:szCs w:val="80"/>
+                  </w:rPr>
+                  <w:alias w:val="Título"/>
+                  <w:id w:val="13406919"/>
+                  <w:placeholder>
+                    <w:docPart w:val="A009E6FD05254B90B64B982EAABB346F"/>
+                  </w:placeholder>
+                  <w:dataBinding w:prefixMappings="xmlns:ns0='http://schemas.openxmlformats.org/package/2006/metadata/core-properties' xmlns:ns1='http://purl.org/dc/elements/1.1/'" w:xpath="/ns0:coreProperties[1]/ns1:title[1]" w:storeItemID="{6C3C8BC8-F283-45AE-878A-BAB7291924A1}"/>
+                  <w:text/>
+                </w:sdtPr>
+                <w:sdtContent>
+                  <w:p>
+                    <w:pPr>
+                      <w:pStyle w:val="Sinespaciado"/>
+                      <w:rPr>
+                        <w:rFonts w:asciiTheme="majorHAnsi" w:eastAsiaTheme="majorEastAsia" w:hAnsiTheme="majorHAnsi" w:cstheme="majorBidi"/>
+                        <w:color w:val="F07F09" w:themeColor="accent1"/>
+                        <w:sz w:val="80"/>
+                        <w:szCs w:val="80"/>
+                      </w:rPr>
+                    </w:pPr>
+                    <w:r>
+                      <w:rPr>
+                        <w:rFonts w:asciiTheme="majorHAnsi" w:eastAsiaTheme="majorEastAsia" w:hAnsiTheme="majorHAnsi" w:cstheme="majorBidi"/>
+                        <w:color w:val="F07F09" w:themeColor="accent1"/>
+                        <w:sz w:val="80"/>
+                        <w:szCs w:val="80"/>
+                      </w:rPr>
+                      <w:t>Sistema de red social, para solución de proyectos</w:t>
+                    </w:r>
+                  </w:p>
+                </w:sdtContent>
+              </w:sdt>
+            </w:tc>
+          </w:tr>
+          <w:tr>
+            <w:sdt>
+              <w:sdtPr>
+                <w:rPr>
+                  <w:rFonts w:asciiTheme="majorHAnsi" w:eastAsiaTheme="majorEastAsia" w:hAnsiTheme="majorHAnsi" w:cstheme="majorBidi"/>
+                </w:rPr>
+                <w:alias w:val="Subtítulo"/>
+                <w:id w:val="13406923"/>
+                <w:placeholder>
+                  <w:docPart w:val="664E13C1E0CB4D5A84AAE1980A0D819D"/>
+                </w:placeholder>
+                <w:dataBinding w:prefixMappings="xmlns:ns0='http://schemas.openxmlformats.org/package/2006/metadata/core-properties' xmlns:ns1='http://purl.org/dc/elements/1.1/'" w:xpath="/ns0:coreProperties[1]/ns1:subject[1]" w:storeItemID="{6C3C8BC8-F283-45AE-878A-BAB7291924A1}"/>
+                <w:text/>
+              </w:sdtPr>
+              <w:sdtContent>
+                <w:tc>
+                  <w:tcPr>
+                    <w:tcW w:w="7672" w:type="dxa"/>
+                    <w:tcMar>
+                      <w:top w:w="216" w:type="dxa"/>
+                      <w:left w:w="115" w:type="dxa"/>
+                      <w:bottom w:w="216" w:type="dxa"/>
+                      <w:right w:w="115" w:type="dxa"/>
+                    </w:tcMar>
+                  </w:tcPr>
+                  <w:p>
+                    <w:pPr>
+                      <w:pStyle w:val="Sinespaciado"/>
+                      <w:rPr>
+                        <w:rFonts w:asciiTheme="majorHAnsi" w:eastAsiaTheme="majorEastAsia" w:hAnsiTheme="majorHAnsi" w:cstheme="majorBidi"/>
+                      </w:rPr>
+                    </w:pPr>
+                    <w:proofErr w:type="spellStart"/>
+                    <w:r>
+                      <w:rPr>
+                        <w:rFonts w:asciiTheme="majorHAnsi" w:eastAsiaTheme="majorEastAsia" w:hAnsiTheme="majorHAnsi" w:cstheme="majorBidi"/>
+                      </w:rPr>
+                      <w:t>Warlock</w:t>
+                    </w:r>
+                    <w:proofErr w:type="spellEnd"/>
+                    <w:r>
+                      <w:rPr>
+                        <w:rFonts w:asciiTheme="majorHAnsi" w:eastAsiaTheme="majorEastAsia" w:hAnsiTheme="majorHAnsi" w:cstheme="majorBidi"/>
+                      </w:rPr>
+                      <w:t xml:space="preserve"> </w:t>
+                    </w:r>
+                    <w:proofErr w:type="spellStart"/>
+                    <w:r>
+                      <w:rPr>
+                        <w:rFonts w:asciiTheme="majorHAnsi" w:eastAsiaTheme="majorEastAsia" w:hAnsiTheme="majorHAnsi" w:cstheme="majorBidi"/>
+                      </w:rPr>
+                      <w:t>Soft</w:t>
+                    </w:r>
+                    <w:proofErr w:type="spellEnd"/>
+                  </w:p>
+                </w:tc>
+              </w:sdtContent>
+            </w:sdt>
+          </w:tr>
+        </w:tbl>
+        <w:p/>
+        <w:p/>
+        <w:tbl>
+          <w:tblPr>
+            <w:tblpPr w:leftFromText="187" w:rightFromText="187" w:horzAnchor="margin" w:tblpXSpec="center" w:tblpYSpec="bottom"/>
+            <w:tblW w:w="4000" w:type="pct"/>
+            <w:tblLook w:val="04A0" w:firstRow="1" w:lastRow="0" w:firstColumn="1" w:lastColumn="0" w:noHBand="0" w:noVBand="1"/>
+          </w:tblPr>
+          <w:tblGrid>
+            <w:gridCol w:w="7254"/>
+          </w:tblGrid>
+          <w:tr>
+            <w:tc>
+              <w:tcPr>
+                <w:tcW w:w="7672" w:type="dxa"/>
+                <w:tcMar>
+                  <w:top w:w="216" w:type="dxa"/>
+                  <w:left w:w="115" w:type="dxa"/>
+                  <w:bottom w:w="216" w:type="dxa"/>
+                  <w:right w:w="115" w:type="dxa"/>
+                </w:tcMar>
+              </w:tcPr>
+              <w:p>
+                <w:pPr>
+                  <w:pStyle w:val="Sinespaciado"/>
+                  <w:rPr>
+                    <w:color w:val="F07F09" w:themeColor="accent1"/>
+                  </w:rPr>
+                </w:pPr>
+              </w:p>
+              <w:p>
+                <w:pPr>
+                  <w:pStyle w:val="Sinespaciado"/>
+                  <w:rPr>
+                    <w:color w:val="F07F09" w:themeColor="accent1"/>
+                  </w:rPr>
+                </w:pPr>
+              </w:p>
+            </w:tc>
+          </w:tr>
+        </w:tbl>
+        <w:p/>
+        <w:p>
+          <w:pPr>
+            <w:rPr>
+              <w:rFonts w:asciiTheme="majorHAnsi" w:eastAsiaTheme="majorEastAsia" w:hAnsiTheme="majorHAnsi" w:cstheme="majorBidi"/>
+              <w:b/>
+              <w:bCs/>
+              <w:color w:val="B35E06" w:themeColor="accent1" w:themeShade="BF"/>
+              <w:sz w:val="32"/>
+              <w:szCs w:val="28"/>
+              <w:lang w:val="es-419"/>
+            </w:rPr>
+          </w:pPr>
+          <w:r>
+            <w:rPr>
+              <w:sz w:val="32"/>
+              <w:lang w:val="es-419"/>
+            </w:rPr>
+            <w:br w:type="page"/>
+          </w:r>
+        </w:p>
+      </w:sdtContent>
+    </w:sdt>
     <w:p>
       <w:pPr>
         <w:pStyle w:val="Ttulo1"/>
@@ -16,6 +260,7 @@
           <w:sz w:val="32"/>
           <w:lang w:val="es-419"/>
         </w:rPr>
+        <w:lastRenderedPageBreak/>
         <w:t>Objetivos</w:t>
       </w:r>
     </w:p>
@@ -822,6 +1067,12 @@
                 <w:lang w:val="es-419"/>
               </w:rPr>
             </w:pPr>
+            <w:r>
+              <w:rPr>
+                <w:lang w:val="es-419"/>
+              </w:rPr>
+              <w:t>El usuario utiliza esta funcionabilidad para ingresar a nuestra plataforma.</w:t>
+            </w:r>
           </w:p>
         </w:tc>
         <w:tc>
@@ -836,6 +1087,12 @@
                 <w:lang w:val="es-419"/>
               </w:rPr>
             </w:pPr>
+            <w:r>
+              <w:rPr>
+                <w:lang w:val="es-419"/>
+              </w:rPr>
+              <w:t>OPERAR</w:t>
+            </w:r>
           </w:p>
         </w:tc>
       </w:tr>
@@ -896,6 +1153,12 @@
                 <w:lang w:val="es-419"/>
               </w:rPr>
             </w:pPr>
+            <w:r>
+              <w:rPr>
+                <w:lang w:val="es-419"/>
+              </w:rPr>
+              <w:t>El usuario puede utilizar esta funcionabilidad para retirarse de la plataforma</w:t>
+            </w:r>
           </w:p>
         </w:tc>
         <w:tc>
@@ -910,6 +1173,12 @@
                 <w:lang w:val="es-419"/>
               </w:rPr>
             </w:pPr>
+            <w:r>
+              <w:rPr>
+                <w:lang w:val="es-419"/>
+              </w:rPr>
+              <w:t>OPERAR</w:t>
+            </w:r>
           </w:p>
         </w:tc>
       </w:tr>
@@ -970,6 +1239,12 @@
                 <w:lang w:val="es-419"/>
               </w:rPr>
             </w:pPr>
+            <w:r>
+              <w:rPr>
+                <w:lang w:val="es-419"/>
+              </w:rPr>
+              <w:t>EL usuario al ser administrador de un proyecto utiliza esta funcion para asignar tareas a los demas usuarios pertenecientes al proyecto</w:t>
+            </w:r>
           </w:p>
         </w:tc>
         <w:tc>
@@ -984,6 +1259,12 @@
                 <w:lang w:val="es-419"/>
               </w:rPr>
             </w:pPr>
+            <w:r>
+              <w:rPr>
+                <w:lang w:val="es-419"/>
+              </w:rPr>
+              <w:t>OPERAR</w:t>
+            </w:r>
           </w:p>
         </w:tc>
       </w:tr>
@@ -1044,6 +1325,12 @@
                 <w:lang w:val="es-419"/>
               </w:rPr>
             </w:pPr>
+            <w:r>
+              <w:rPr>
+                <w:lang w:val="es-419"/>
+              </w:rPr>
+              <w:t>El usuario puede buscar a demas usuarios utilizando esta funcionabilidad</w:t>
+            </w:r>
           </w:p>
         </w:tc>
         <w:tc>
@@ -1058,6 +1345,12 @@
                 <w:lang w:val="es-419"/>
               </w:rPr>
             </w:pPr>
+            <w:r>
+              <w:rPr>
+                <w:lang w:val="es-419"/>
+              </w:rPr>
+              <w:t>OPERAR</w:t>
+            </w:r>
           </w:p>
         </w:tc>
       </w:tr>
@@ -1104,8 +1397,6 @@
               </w:rPr>
               <w:t>Registrar Usuario</w:t>
             </w:r>
-            <w:bookmarkStart w:id="0" w:name="_GoBack"/>
-            <w:bookmarkEnd w:id="0"/>
           </w:p>
         </w:tc>
         <w:tc>
@@ -1120,6 +1411,12 @@
                 <w:lang w:val="es-419"/>
               </w:rPr>
             </w:pPr>
+            <w:r>
+              <w:rPr>
+                <w:lang w:val="es-419"/>
+              </w:rPr>
+              <w:t>El usuario se registra en la plataforma utilizando esta funcion.</w:t>
+            </w:r>
           </w:p>
         </w:tc>
         <w:tc>
@@ -1134,6 +1431,657 @@
                 <w:lang w:val="es-419"/>
               </w:rPr>
             </w:pPr>
+            <w:r>
+              <w:rPr>
+                <w:lang w:val="es-419"/>
+              </w:rPr>
+              <w:t>OPERAR</w:t>
+            </w:r>
+          </w:p>
+        </w:tc>
+      </w:tr>
+    </w:tbl>
+    <w:p>
+      <w:pPr>
+        <w:rPr>
+          <w:lang w:val="es-419"/>
+        </w:rPr>
+      </w:pPr>
+    </w:p>
+    <w:p>
+      <w:pPr>
+        <w:rPr>
+          <w:lang w:val="es-419"/>
+        </w:rPr>
+      </w:pPr>
+    </w:p>
+    <w:p>
+      <w:pPr>
+        <w:rPr>
+          <w:lang w:val="es-419"/>
+        </w:rPr>
+      </w:pPr>
+    </w:p>
+    <w:p>
+      <w:pPr>
+        <w:rPr>
+          <w:lang w:val="es-419"/>
+        </w:rPr>
+      </w:pPr>
+    </w:p>
+    <w:p>
+      <w:pPr>
+        <w:rPr>
+          <w:lang w:val="es-419"/>
+        </w:rPr>
+      </w:pPr>
+    </w:p>
+    <w:p>
+      <w:pPr>
+        <w:rPr>
+          <w:lang w:val="es-419"/>
+        </w:rPr>
+      </w:pPr>
+    </w:p>
+    <w:p>
+      <w:pPr>
+        <w:rPr>
+          <w:lang w:val="es-419"/>
+        </w:rPr>
+      </w:pPr>
+    </w:p>
+    <w:p>
+      <w:pPr>
+        <w:rPr>
+          <w:lang w:val="es-419"/>
+        </w:rPr>
+      </w:pPr>
+    </w:p>
+    <w:p>
+      <w:pPr>
+        <w:rPr>
+          <w:lang w:val="es-419"/>
+        </w:rPr>
+      </w:pPr>
+    </w:p>
+    <w:p>
+      <w:pPr>
+        <w:pStyle w:val="Subttulo"/>
+        <w:rPr>
+          <w:lang w:val="es-419"/>
+        </w:rPr>
+      </w:pPr>
+      <w:r>
+        <w:rPr>
+          <w:lang w:val="es-419"/>
+        </w:rPr>
+        <w:t>-Atributos del Sistema</w:t>
+      </w:r>
+    </w:p>
+    <w:tbl>
+      <w:tblPr>
+        <w:tblStyle w:val="Tablaconcuadrcula"/>
+        <w:tblW w:w="9790" w:type="dxa"/>
+        <w:jc w:val="center"/>
+        <w:tblLook w:val="04A0" w:firstRow="1" w:lastRow="0" w:firstColumn="1" w:lastColumn="0" w:noHBand="0" w:noVBand="1"/>
+      </w:tblPr>
+      <w:tblGrid>
+        <w:gridCol w:w="760"/>
+        <w:gridCol w:w="3402"/>
+        <w:gridCol w:w="3601"/>
+        <w:gridCol w:w="2027"/>
+      </w:tblGrid>
+      <w:tr>
+        <w:trPr>
+          <w:trHeight w:val="1178"/>
+          <w:jc w:val="center"/>
+        </w:trPr>
+        <w:tc>
+          <w:tcPr>
+            <w:tcW w:w="760" w:type="dxa"/>
+            <w:vAlign w:val="center"/>
+          </w:tcPr>
+          <w:p>
+            <w:pPr>
+              <w:jc w:val="center"/>
+              <w:rPr>
+                <w:b/>
+                <w:lang w:val="es-419"/>
+              </w:rPr>
+            </w:pPr>
+            <w:r>
+              <w:rPr>
+                <w:b/>
+                <w:lang w:val="es-419"/>
+              </w:rPr>
+              <w:t>No.</w:t>
+            </w:r>
+          </w:p>
+        </w:tc>
+        <w:tc>
+          <w:tcPr>
+            <w:tcW w:w="3402" w:type="dxa"/>
+            <w:vAlign w:val="center"/>
+          </w:tcPr>
+          <w:p>
+            <w:pPr>
+              <w:jc w:val="center"/>
+              <w:rPr>
+                <w:b/>
+                <w:lang w:val="es-419"/>
+              </w:rPr>
+            </w:pPr>
+            <w:r>
+              <w:rPr>
+                <w:b/>
+                <w:lang w:val="es-419"/>
+              </w:rPr>
+              <w:t>ATRIBUTOS</w:t>
+            </w:r>
+          </w:p>
+        </w:tc>
+        <w:tc>
+          <w:tcPr>
+            <w:tcW w:w="3601" w:type="dxa"/>
+            <w:vAlign w:val="center"/>
+          </w:tcPr>
+          <w:p>
+            <w:pPr>
+              <w:jc w:val="both"/>
+              <w:rPr>
+                <w:b/>
+                <w:lang w:val="es-419"/>
+              </w:rPr>
+            </w:pPr>
+            <w:r>
+              <w:rPr>
+                <w:b/>
+                <w:lang w:val="es-419"/>
+              </w:rPr>
+              <w:t>DESCRIPCION</w:t>
+            </w:r>
+          </w:p>
+        </w:tc>
+        <w:tc>
+          <w:tcPr>
+            <w:tcW w:w="2027" w:type="dxa"/>
+            <w:vAlign w:val="center"/>
+          </w:tcPr>
+          <w:p>
+            <w:pPr>
+              <w:jc w:val="center"/>
+              <w:rPr>
+                <w:b/>
+                <w:lang w:val="es-419"/>
+              </w:rPr>
+            </w:pPr>
+            <w:r>
+              <w:rPr>
+                <w:b/>
+                <w:lang w:val="es-419"/>
+              </w:rPr>
+              <w:t>ROL</w:t>
+            </w:r>
+          </w:p>
+        </w:tc>
+      </w:tr>
+      <w:tr>
+        <w:trPr>
+          <w:trHeight w:val="1113"/>
+          <w:jc w:val="center"/>
+        </w:trPr>
+        <w:tc>
+          <w:tcPr>
+            <w:tcW w:w="760" w:type="dxa"/>
+            <w:vAlign w:val="center"/>
+          </w:tcPr>
+          <w:p>
+            <w:pPr>
+              <w:jc w:val="center"/>
+              <w:rPr>
+                <w:lang w:val="es-419"/>
+              </w:rPr>
+            </w:pPr>
+            <w:r>
+              <w:rPr>
+                <w:lang w:val="es-419"/>
+              </w:rPr>
+              <w:t>1</w:t>
+            </w:r>
+          </w:p>
+        </w:tc>
+        <w:tc>
+          <w:tcPr>
+            <w:tcW w:w="3402" w:type="dxa"/>
+            <w:vAlign w:val="center"/>
+          </w:tcPr>
+          <w:p>
+            <w:pPr>
+              <w:jc w:val="center"/>
+              <w:rPr>
+                <w:lang w:val="es-419"/>
+              </w:rPr>
+            </w:pPr>
+            <w:r>
+              <w:rPr>
+                <w:lang w:val="es-419"/>
+              </w:rPr>
+              <w:t>Plataforma</w:t>
+            </w:r>
+          </w:p>
+        </w:tc>
+        <w:tc>
+          <w:tcPr>
+            <w:tcW w:w="3601" w:type="dxa"/>
+            <w:vAlign w:val="center"/>
+          </w:tcPr>
+          <w:p>
+            <w:pPr>
+              <w:jc w:val="both"/>
+              <w:rPr>
+                <w:lang w:val="es-419"/>
+              </w:rPr>
+            </w:pPr>
+            <w:r>
+              <w:rPr>
+                <w:lang w:val="es-419"/>
+              </w:rPr>
+              <w:t xml:space="preserve">El </w:t>
+            </w:r>
+            <w:r>
+              <w:rPr>
+                <w:lang w:val="es-419"/>
+              </w:rPr>
+              <w:t>sistema</w:t>
+            </w:r>
+            <w:r>
+              <w:rPr>
+                <w:lang w:val="es-419"/>
+              </w:rPr>
+              <w:t xml:space="preserve"> utiliza </w:t>
+            </w:r>
+            <w:r>
+              <w:rPr>
+                <w:lang w:val="es-419"/>
+              </w:rPr>
+              <w:t>una plataforma creada por medio de java.</w:t>
+            </w:r>
+          </w:p>
+        </w:tc>
+        <w:tc>
+          <w:tcPr>
+            <w:tcW w:w="2027" w:type="dxa"/>
+            <w:vAlign w:val="center"/>
+          </w:tcPr>
+          <w:p>
+            <w:pPr>
+              <w:jc w:val="center"/>
+              <w:rPr>
+                <w:lang w:val="es-419"/>
+              </w:rPr>
+            </w:pPr>
+            <w:r>
+              <w:rPr>
+                <w:lang w:val="es-419"/>
+              </w:rPr>
+              <w:t>OPERAR</w:t>
+            </w:r>
+          </w:p>
+        </w:tc>
+      </w:tr>
+      <w:tr>
+        <w:trPr>
+          <w:trHeight w:val="1178"/>
+          <w:jc w:val="center"/>
+        </w:trPr>
+        <w:tc>
+          <w:tcPr>
+            <w:tcW w:w="760" w:type="dxa"/>
+            <w:vAlign w:val="center"/>
+          </w:tcPr>
+          <w:p>
+            <w:pPr>
+              <w:jc w:val="center"/>
+              <w:rPr>
+                <w:lang w:val="es-419"/>
+              </w:rPr>
+            </w:pPr>
+            <w:r>
+              <w:rPr>
+                <w:lang w:val="es-419"/>
+              </w:rPr>
+              <w:t>2</w:t>
+            </w:r>
+          </w:p>
+        </w:tc>
+        <w:tc>
+          <w:tcPr>
+            <w:tcW w:w="3402" w:type="dxa"/>
+            <w:vAlign w:val="center"/>
+          </w:tcPr>
+          <w:p>
+            <w:pPr>
+              <w:jc w:val="center"/>
+              <w:rPr>
+                <w:lang w:val="es-419"/>
+              </w:rPr>
+            </w:pPr>
+            <w:r>
+              <w:rPr>
+                <w:lang w:val="es-419"/>
+              </w:rPr>
+              <w:t>Base de Datos</w:t>
+            </w:r>
+          </w:p>
+        </w:tc>
+        <w:tc>
+          <w:tcPr>
+            <w:tcW w:w="3601" w:type="dxa"/>
+            <w:vAlign w:val="center"/>
+          </w:tcPr>
+          <w:p>
+            <w:pPr>
+              <w:jc w:val="both"/>
+              <w:rPr>
+                <w:lang w:val="es-419"/>
+              </w:rPr>
+            </w:pPr>
+            <w:r>
+              <w:rPr>
+                <w:lang w:val="es-419"/>
+              </w:rPr>
+              <w:t xml:space="preserve">El </w:t>
+            </w:r>
+            <w:r>
+              <w:rPr>
+                <w:lang w:val="es-419"/>
+              </w:rPr>
+              <w:t>sistema cuenta con un servidor creado en Mariadb.</w:t>
+            </w:r>
+          </w:p>
+        </w:tc>
+        <w:tc>
+          <w:tcPr>
+            <w:tcW w:w="2027" w:type="dxa"/>
+            <w:vAlign w:val="center"/>
+          </w:tcPr>
+          <w:p>
+            <w:pPr>
+              <w:jc w:val="center"/>
+              <w:rPr>
+                <w:lang w:val="es-419"/>
+              </w:rPr>
+            </w:pPr>
+            <w:r>
+              <w:rPr>
+                <w:lang w:val="es-419"/>
+              </w:rPr>
+              <w:t>OPERAR</w:t>
+            </w:r>
+          </w:p>
+        </w:tc>
+      </w:tr>
+      <w:tr>
+        <w:trPr>
+          <w:trHeight w:val="1113"/>
+          <w:jc w:val="center"/>
+        </w:trPr>
+        <w:tc>
+          <w:tcPr>
+            <w:tcW w:w="760" w:type="dxa"/>
+            <w:vAlign w:val="center"/>
+          </w:tcPr>
+          <w:p>
+            <w:pPr>
+              <w:jc w:val="center"/>
+              <w:rPr>
+                <w:lang w:val="es-419"/>
+              </w:rPr>
+            </w:pPr>
+            <w:r>
+              <w:rPr>
+                <w:lang w:val="es-419"/>
+              </w:rPr>
+              <w:t>3</w:t>
+            </w:r>
+          </w:p>
+        </w:tc>
+        <w:tc>
+          <w:tcPr>
+            <w:tcW w:w="3402" w:type="dxa"/>
+            <w:vAlign w:val="center"/>
+          </w:tcPr>
+          <w:p>
+            <w:pPr>
+              <w:jc w:val="center"/>
+              <w:rPr>
+                <w:lang w:val="es-419"/>
+              </w:rPr>
+            </w:pPr>
+            <w:r>
+              <w:rPr>
+                <w:lang w:val="es-419"/>
+              </w:rPr>
+              <w:t>Facilidad de uso</w:t>
+            </w:r>
+          </w:p>
+        </w:tc>
+        <w:tc>
+          <w:tcPr>
+            <w:tcW w:w="3601" w:type="dxa"/>
+            <w:vAlign w:val="center"/>
+          </w:tcPr>
+          <w:p>
+            <w:pPr>
+              <w:jc w:val="both"/>
+              <w:rPr>
+                <w:lang w:val="es-419"/>
+              </w:rPr>
+            </w:pPr>
+            <w:r>
+              <w:rPr>
+                <w:lang w:val="es-419"/>
+              </w:rPr>
+              <w:t>El sistema cuenta con un diseño basico, lo que lo hace agradable a la vista del usuario</w:t>
+            </w:r>
+          </w:p>
+        </w:tc>
+        <w:tc>
+          <w:tcPr>
+            <w:tcW w:w="2027" w:type="dxa"/>
+            <w:vAlign w:val="center"/>
+          </w:tcPr>
+          <w:p>
+            <w:pPr>
+              <w:jc w:val="center"/>
+              <w:rPr>
+                <w:lang w:val="es-419"/>
+              </w:rPr>
+            </w:pPr>
+            <w:r>
+              <w:rPr>
+                <w:lang w:val="es-419"/>
+              </w:rPr>
+              <w:t>OPERAR</w:t>
+            </w:r>
+          </w:p>
+        </w:tc>
+      </w:tr>
+      <w:tr>
+        <w:trPr>
+          <w:trHeight w:val="1178"/>
+          <w:jc w:val="center"/>
+        </w:trPr>
+        <w:tc>
+          <w:tcPr>
+            <w:tcW w:w="760" w:type="dxa"/>
+            <w:vAlign w:val="center"/>
+          </w:tcPr>
+          <w:p>
+            <w:pPr>
+              <w:jc w:val="center"/>
+              <w:rPr>
+                <w:lang w:val="es-419"/>
+              </w:rPr>
+            </w:pPr>
+            <w:r>
+              <w:rPr>
+                <w:lang w:val="es-419"/>
+              </w:rPr>
+              <w:t>4</w:t>
+            </w:r>
+          </w:p>
+        </w:tc>
+        <w:tc>
+          <w:tcPr>
+            <w:tcW w:w="3402" w:type="dxa"/>
+            <w:vAlign w:val="center"/>
+          </w:tcPr>
+          <w:p>
+            <w:pPr>
+              <w:jc w:val="center"/>
+              <w:rPr>
+                <w:lang w:val="es-419"/>
+              </w:rPr>
+            </w:pPr>
+            <w:r>
+              <w:rPr>
+                <w:lang w:val="es-419"/>
+              </w:rPr>
+              <w:t>Tiempo de respuesta</w:t>
+            </w:r>
+          </w:p>
+        </w:tc>
+        <w:tc>
+          <w:tcPr>
+            <w:tcW w:w="3601" w:type="dxa"/>
+            <w:vAlign w:val="center"/>
+          </w:tcPr>
+          <w:p>
+            <w:pPr>
+              <w:jc w:val="both"/>
+              <w:rPr>
+                <w:lang w:val="es-419"/>
+              </w:rPr>
+            </w:pPr>
+            <w:r>
+              <w:rPr>
+                <w:lang w:val="es-419"/>
+              </w:rPr>
+              <w:t xml:space="preserve">El </w:t>
+            </w:r>
+            <w:r>
+              <w:rPr>
+                <w:lang w:val="es-419"/>
+              </w:rPr>
+              <w:t>sistema cuenta con una facilidad en el tiempo de respuesta por parte de nuestro servidor</w:t>
+            </w:r>
+          </w:p>
+        </w:tc>
+        <w:tc>
+          <w:tcPr>
+            <w:tcW w:w="2027" w:type="dxa"/>
+            <w:vAlign w:val="center"/>
+          </w:tcPr>
+          <w:p>
+            <w:pPr>
+              <w:jc w:val="center"/>
+              <w:rPr>
+                <w:lang w:val="es-419"/>
+              </w:rPr>
+            </w:pPr>
+            <w:r>
+              <w:rPr>
+                <w:lang w:val="es-419"/>
+              </w:rPr>
+              <w:t>OPERAR</w:t>
+            </w:r>
+          </w:p>
+        </w:tc>
+      </w:tr>
+      <w:tr>
+        <w:trPr>
+          <w:trHeight w:val="1178"/>
+          <w:jc w:val="center"/>
+        </w:trPr>
+        <w:tc>
+          <w:tcPr>
+            <w:tcW w:w="760" w:type="dxa"/>
+            <w:vAlign w:val="center"/>
+          </w:tcPr>
+          <w:p>
+            <w:pPr>
+              <w:jc w:val="center"/>
+              <w:rPr>
+                <w:lang w:val="es-419"/>
+              </w:rPr>
+            </w:pPr>
+            <w:r>
+              <w:rPr>
+                <w:lang w:val="es-419"/>
+              </w:rPr>
+              <w:t>5</w:t>
+            </w:r>
+          </w:p>
+        </w:tc>
+        <w:tc>
+          <w:tcPr>
+            <w:tcW w:w="3402" w:type="dxa"/>
+            <w:vAlign w:val="center"/>
+          </w:tcPr>
+          <w:p>
+            <w:pPr>
+              <w:jc w:val="center"/>
+              <w:rPr>
+                <w:lang w:val="es-419"/>
+              </w:rPr>
+            </w:pPr>
+            <w:r>
+              <w:rPr>
+                <w:lang w:val="es-419"/>
+              </w:rPr>
+              <w:t>Metafora de interfaz</w:t>
+            </w:r>
+          </w:p>
+        </w:tc>
+        <w:tc>
+          <w:tcPr>
+            <w:tcW w:w="3601" w:type="dxa"/>
+            <w:vAlign w:val="center"/>
+          </w:tcPr>
+          <w:p>
+            <w:pPr>
+              <w:jc w:val="both"/>
+              <w:rPr>
+                <w:lang w:val="es-419"/>
+              </w:rPr>
+            </w:pPr>
+            <w:r>
+              <w:rPr>
+                <w:lang w:val="es-419"/>
+              </w:rPr>
+              <w:t>El diseño de los formularios lo hace simple de usar.</w:t>
+            </w:r>
+          </w:p>
+        </w:tc>
+        <w:tc>
+          <w:tcPr>
+            <w:tcW w:w="2027" w:type="dxa"/>
+            <w:vAlign w:val="center"/>
+          </w:tcPr>
+          <w:p>
+            <w:pPr>
+              <w:jc w:val="center"/>
+              <w:rPr>
+                <w:lang w:val="es-419"/>
+              </w:rPr>
+            </w:pPr>
+            <w:r>
+              <w:rPr>
+                <w:lang w:val="es-419"/>
+              </w:rPr>
+              <w:t>OPERAR</w:t>
+            </w:r>
           </w:p>
         </w:tc>
       </w:tr>
@@ -1480,15 +2428,494 @@
     </w:p>
     <w:p>
       <w:pPr>
-        <w:rPr>
-          <w:lang w:val="es-419"/>
-        </w:rPr>
-      </w:pPr>
+        <w:pStyle w:val="Ttulo1"/>
+        <w:jc w:val="center"/>
+        <w:rPr>
+          <w:lang w:val="es-419"/>
+        </w:rPr>
+      </w:pPr>
+      <w:r>
+        <w:rPr>
+          <w:lang w:val="es-419"/>
+        </w:rPr>
+        <w:lastRenderedPageBreak/>
+        <w:t>Glosario</w:t>
+      </w:r>
+    </w:p>
+    <w:p>
+      <w:pPr>
+        <w:rPr>
+          <w:lang w:val="es-419"/>
+        </w:rPr>
+      </w:pPr>
+    </w:p>
+    <w:p>
+      <w:pPr>
+        <w:rPr>
+          <w:lang w:val="es-419"/>
+        </w:rPr>
+      </w:pPr>
+    </w:p>
+    <w:p>
+      <w:pPr>
+        <w:rPr>
+          <w:lang w:val="es-419"/>
+        </w:rPr>
+      </w:pPr>
+    </w:p>
+    <w:p>
+      <w:pPr>
+        <w:pStyle w:val="Prrafodelista"/>
+        <w:numPr>
+          <w:ilvl w:val="0"/>
+          <w:numId w:val="5"/>
+        </w:numPr>
+        <w:rPr>
+          <w:lang w:val="es-419"/>
+        </w:rPr>
+      </w:pPr>
+      <w:r>
+        <w:rPr>
+          <w:b/>
+          <w:lang w:val="es-419"/>
+        </w:rPr>
+        <w:t>Sistema</w:t>
+      </w:r>
+      <w:r>
+        <w:rPr>
+          <w:lang w:val="es-419"/>
+        </w:rPr>
+        <w:t xml:space="preserve">: </w:t>
+      </w:r>
+      <w:r>
+        <w:rPr>
+          <w:lang w:val="es-419"/>
+        </w:rPr>
+        <w:t>es un conjunto de partes o elementos organizados y relacionados que interactúan entre sí para lograr un objetivo</w:t>
+      </w:r>
+      <w:r>
+        <w:rPr>
+          <w:lang w:val="es-419"/>
+        </w:rPr>
+        <w:t>.</w:t>
+      </w:r>
+    </w:p>
+    <w:p>
+      <w:pPr>
+        <w:pStyle w:val="Prrafodelista"/>
+        <w:numPr>
+          <w:ilvl w:val="0"/>
+          <w:numId w:val="5"/>
+        </w:numPr>
+        <w:rPr>
+          <w:lang w:val="es-419"/>
+        </w:rPr>
+      </w:pPr>
+      <w:r>
+        <w:rPr>
+          <w:b/>
+          <w:lang w:val="es-419"/>
+        </w:rPr>
+        <w:t>Plataforma</w:t>
+      </w:r>
+      <w:r>
+        <w:rPr>
+          <w:lang w:val="es-419"/>
+        </w:rPr>
+        <w:t xml:space="preserve">: </w:t>
+      </w:r>
+      <w:r>
+        <w:rPr>
+          <w:lang w:val="es-419"/>
+        </w:rPr>
+        <w:t>es un sistema que sirve como base para hacer funcionar determinados módulos de hardware o de software</w:t>
+      </w:r>
+      <w:r>
+        <w:rPr>
+          <w:lang w:val="es-419"/>
+        </w:rPr>
+        <w:t>.</w:t>
+      </w:r>
+    </w:p>
+    <w:p>
+      <w:pPr>
+        <w:pStyle w:val="Prrafodelista"/>
+        <w:numPr>
+          <w:ilvl w:val="0"/>
+          <w:numId w:val="5"/>
+        </w:numPr>
+        <w:rPr>
+          <w:lang w:val="es-419"/>
+        </w:rPr>
+      </w:pPr>
+      <w:r>
+        <w:rPr>
+          <w:b/>
+          <w:lang w:val="es-419"/>
+        </w:rPr>
+        <w:t>Base de Datos</w:t>
+      </w:r>
+      <w:r>
+        <w:rPr>
+          <w:lang w:val="es-419"/>
+        </w:rPr>
+        <w:t xml:space="preserve">: </w:t>
+      </w:r>
+      <w:r>
+        <w:rPr>
+          <w:lang w:val="es-419"/>
+        </w:rPr>
+        <w:t>es una colección de información organizada de forma que un programa de ordenador pueda seleccionar rápidamente los fragmentos de datos que necesite.</w:t>
+      </w:r>
+    </w:p>
+    <w:p>
+      <w:pPr>
+        <w:pStyle w:val="Prrafodelista"/>
+        <w:numPr>
+          <w:ilvl w:val="0"/>
+          <w:numId w:val="5"/>
+        </w:numPr>
+        <w:rPr>
+          <w:lang w:val="es-419"/>
+        </w:rPr>
+      </w:pPr>
+      <w:r>
+        <w:rPr>
+          <w:b/>
+          <w:lang w:val="es-419"/>
+        </w:rPr>
+        <w:t>Interfaz</w:t>
+      </w:r>
+      <w:r>
+        <w:rPr>
+          <w:lang w:val="es-419"/>
+        </w:rPr>
+        <w:t xml:space="preserve">: </w:t>
+      </w:r>
+      <w:r>
+        <w:rPr>
+          <w:lang w:val="es-419"/>
+        </w:rPr>
+        <w:t>es un conjunto de subrutinas, funciones y procedimientos (o métodos, en la programación orientada a objetos) que ofrece cierta biblioteca para ser utilizado por otro software</w:t>
+      </w:r>
+      <w:r>
+        <w:rPr>
+          <w:lang w:val="es-419"/>
+        </w:rPr>
+        <w:t>.</w:t>
+      </w:r>
+    </w:p>
+    <w:p>
+      <w:pPr>
+        <w:pStyle w:val="Prrafodelista"/>
+        <w:numPr>
+          <w:ilvl w:val="0"/>
+          <w:numId w:val="5"/>
+        </w:numPr>
+        <w:rPr>
+          <w:lang w:val="es-419"/>
+        </w:rPr>
+      </w:pPr>
+      <w:r>
+        <w:rPr>
+          <w:b/>
+          <w:lang w:val="es-419"/>
+        </w:rPr>
+        <w:t>Clientes</w:t>
+      </w:r>
+      <w:r>
+        <w:rPr>
+          <w:lang w:val="es-419"/>
+        </w:rPr>
+        <w:t>:</w:t>
+      </w:r>
+      <w:r>
+        <w:rPr>
+          <w:lang w:val="es-419"/>
+        </w:rPr>
+        <w:t xml:space="preserve"> usuario final de la aplicación.</w:t>
+      </w:r>
+    </w:p>
+    <w:p>
+      <w:pPr>
+        <w:pStyle w:val="Prrafodelista"/>
+        <w:numPr>
+          <w:ilvl w:val="0"/>
+          <w:numId w:val="5"/>
+        </w:numPr>
+        <w:rPr>
+          <w:lang w:val="es-419"/>
+        </w:rPr>
+      </w:pPr>
+      <w:r>
+        <w:rPr>
+          <w:b/>
+          <w:lang w:val="es-419"/>
+        </w:rPr>
+        <w:t>Interaccion</w:t>
+      </w:r>
+      <w:r>
+        <w:rPr>
+          <w:lang w:val="es-419"/>
+        </w:rPr>
+        <w:t>:</w:t>
+      </w:r>
+      <w:r>
+        <w:rPr>
+          <w:lang w:val="es-419"/>
+        </w:rPr>
+        <w:t xml:space="preserve"> </w:t>
+      </w:r>
+      <w:r>
+        <w:rPr>
+          <w:lang w:val="es-419"/>
+        </w:rPr>
+        <w:t>es la disciplina que estudia el intercambio de información mediante software entre las personas y las computadoras</w:t>
+      </w:r>
+      <w:r>
+        <w:rPr>
+          <w:lang w:val="es-419"/>
+        </w:rPr>
+        <w:t>.</w:t>
+      </w:r>
+    </w:p>
+    <w:p>
+      <w:pPr>
+        <w:pStyle w:val="Prrafodelista"/>
+        <w:numPr>
+          <w:ilvl w:val="0"/>
+          <w:numId w:val="5"/>
+        </w:numPr>
+        <w:rPr>
+          <w:lang w:val="es-419"/>
+        </w:rPr>
+      </w:pPr>
+      <w:r>
+        <w:rPr>
+          <w:b/>
+          <w:lang w:val="es-419"/>
+        </w:rPr>
+        <w:t>Red</w:t>
+      </w:r>
+      <w:r>
+        <w:rPr>
+          <w:lang w:val="es-419"/>
+        </w:rPr>
+        <w:t>:</w:t>
+      </w:r>
+      <w:r>
+        <w:rPr>
+          <w:lang w:val="es-419"/>
+        </w:rPr>
+        <w:t xml:space="preserve"> </w:t>
+      </w:r>
+      <w:r>
+        <w:rPr>
+          <w:lang w:val="es-419"/>
+        </w:rPr>
+        <w:t>hace referencia a un conjunto de entidades (objetos, personas, etc.) conectadas entre sí.</w:t>
+      </w:r>
+    </w:p>
+    <w:p>
+      <w:pPr>
+        <w:pStyle w:val="Prrafodelista"/>
+        <w:numPr>
+          <w:ilvl w:val="0"/>
+          <w:numId w:val="5"/>
+        </w:numPr>
+        <w:rPr>
+          <w:lang w:val="es-419"/>
+        </w:rPr>
+      </w:pPr>
+      <w:r>
+        <w:rPr>
+          <w:b/>
+          <w:lang w:val="es-419"/>
+        </w:rPr>
+        <w:t>Entorno</w:t>
+      </w:r>
+      <w:r>
+        <w:rPr>
+          <w:lang w:val="es-419"/>
+        </w:rPr>
+        <w:t>:</w:t>
+      </w:r>
+      <w:r>
+        <w:rPr>
+          <w:lang w:val="es-419"/>
+        </w:rPr>
+        <w:t xml:space="preserve"> </w:t>
+      </w:r>
+      <w:r>
+        <w:rPr>
+          <w:lang w:val="es-419"/>
+        </w:rPr>
+        <w:t>Un entorno de programación es un programa o conjunto de programas que engloban todas las tareas necesarias para el desarrollo de un programa o aplicación.</w:t>
+      </w:r>
+    </w:p>
+    <w:p>
+      <w:pPr>
+        <w:pStyle w:val="Prrafodelista"/>
+        <w:numPr>
+          <w:ilvl w:val="0"/>
+          <w:numId w:val="5"/>
+        </w:numPr>
+        <w:rPr>
+          <w:lang w:val="es-419"/>
+        </w:rPr>
+      </w:pPr>
+      <w:r>
+        <w:rPr>
+          <w:b/>
+          <w:lang w:val="es-419"/>
+        </w:rPr>
+        <w:t>Programacion</w:t>
+      </w:r>
+      <w:r>
+        <w:rPr>
+          <w:lang w:val="es-419"/>
+        </w:rPr>
+        <w:t>:</w:t>
+      </w:r>
+      <w:r>
+        <w:rPr>
+          <w:lang w:val="es-419"/>
+        </w:rPr>
+        <w:t xml:space="preserve"> </w:t>
+      </w:r>
+      <w:r>
+        <w:rPr>
+          <w:lang w:val="es-419"/>
+        </w:rPr>
+        <w:t xml:space="preserve">es el proceso de diseñar, codificar, depurar y mantener el código fuente de programas de computadora. </w:t>
+      </w:r>
+    </w:p>
+    <w:p>
+      <w:pPr>
+        <w:pStyle w:val="Prrafodelista"/>
+        <w:numPr>
+          <w:ilvl w:val="0"/>
+          <w:numId w:val="5"/>
+        </w:numPr>
+        <w:rPr>
+          <w:lang w:val="es-419"/>
+        </w:rPr>
+      </w:pPr>
+      <w:r>
+        <w:rPr>
+          <w:b/>
+          <w:lang w:val="es-419"/>
+        </w:rPr>
+        <w:t>Desarrollo</w:t>
+      </w:r>
+      <w:r>
+        <w:rPr>
+          <w:lang w:val="es-419"/>
+        </w:rPr>
+        <w:t>:</w:t>
+      </w:r>
+      <w:r>
+        <w:rPr>
+          <w:lang w:val="es-419"/>
+        </w:rPr>
+        <w:t xml:space="preserve"> Creacion, diseño, de algoritmo de un programa en especifico.</w:t>
+      </w:r>
+    </w:p>
+    <w:p>
+      <w:pPr>
+        <w:pStyle w:val="Prrafodelista"/>
+        <w:numPr>
+          <w:ilvl w:val="0"/>
+          <w:numId w:val="5"/>
+        </w:numPr>
+        <w:rPr>
+          <w:lang w:val="es-419"/>
+        </w:rPr>
+      </w:pPr>
+      <w:r>
+        <w:rPr>
+          <w:lang w:val="es-419"/>
+        </w:rPr>
+        <w:t xml:space="preserve"> </w:t>
+      </w:r>
+      <w:r>
+        <w:rPr>
+          <w:b/>
+          <w:lang w:val="es-419"/>
+        </w:rPr>
+        <w:t xml:space="preserve">Depurar: </w:t>
+      </w:r>
+      <w:r>
+        <w:rPr>
+          <w:lang w:val="es-419"/>
+        </w:rPr>
+        <w:t>es el proceso de identificar y corregir errores de programación.</w:t>
+      </w:r>
+    </w:p>
+    <w:p>
+      <w:pPr>
+        <w:pStyle w:val="Prrafodelista"/>
+        <w:numPr>
+          <w:ilvl w:val="0"/>
+          <w:numId w:val="5"/>
+        </w:numPr>
+        <w:rPr>
+          <w:lang w:val="es-419"/>
+        </w:rPr>
+      </w:pPr>
+      <w:r>
+        <w:rPr>
+          <w:b/>
+          <w:lang w:val="es-419"/>
+        </w:rPr>
+        <w:t xml:space="preserve">Algoritmo: </w:t>
+      </w:r>
+      <w:r>
+        <w:rPr>
+          <w:lang w:val="es-419"/>
+        </w:rPr>
+        <w:t>se entiende a un conjunto finito de instrucciones que se deben seguir para resolver un problema.</w:t>
+      </w:r>
+    </w:p>
+    <w:p>
+      <w:pPr>
+        <w:pStyle w:val="Prrafodelista"/>
+        <w:numPr>
+          <w:ilvl w:val="0"/>
+          <w:numId w:val="5"/>
+        </w:numPr>
+        <w:rPr>
+          <w:lang w:val="es-419"/>
+        </w:rPr>
+      </w:pPr>
+      <w:r>
+        <w:rPr>
+          <w:b/>
+          <w:lang w:val="es-419"/>
+        </w:rPr>
+        <w:t>Codificar:</w:t>
+      </w:r>
+      <w:r>
+        <w:rPr>
+          <w:lang w:val="es-419"/>
+        </w:rPr>
+        <w:t xml:space="preserve"> es </w:t>
+      </w:r>
+      <w:bookmarkStart w:id="0" w:name="_GoBack"/>
+      <w:bookmarkEnd w:id="0"/>
+      <w:r>
+        <w:rPr>
+          <w:lang w:val="es-419"/>
+        </w:rPr>
+        <w:t>traducir dichos algoritmos a un lenguaje de programación específico; es decir, las acciones definidas en los algoritmos hay que convertirlas a instrucciones.</w:t>
+      </w:r>
     </w:p>
     <w:sectPr>
       <w:pgSz w:w="12240" w:h="15840"/>
       <w:pgMar w:top="1417" w:right="1701" w:bottom="1417" w:left="1701" w:header="708" w:footer="708" w:gutter="0"/>
+      <w:pgNumType w:start="0"/>
       <w:cols w:space="708"/>
+      <w:titlePg/>
       <w:docGrid w:linePitch="360"/>
     </w:sectPr>
   </w:body>
@@ -1949,6 +3376,119 @@
       </w:rPr>
     </w:lvl>
   </w:abstractNum>
+  <w:abstractNum w:abstractNumId="4">
+    <w:nsid w:val="7FD677FA"/>
+    <w:multiLevelType w:val="hybridMultilevel"/>
+    <w:tmpl w:val="18B43976"/>
+    <w:lvl w:ilvl="0" w:tplc="100A0001">
+      <w:start w:val="1"/>
+      <w:numFmt w:val="bullet"/>
+      <w:lvlText w:val=""/>
+      <w:lvlJc w:val="left"/>
+      <w:pPr>
+        <w:ind w:left="720" w:hanging="360"/>
+      </w:pPr>
+      <w:rPr>
+        <w:rFonts w:ascii="Symbol" w:hAnsi="Symbol" w:hint="default"/>
+      </w:rPr>
+    </w:lvl>
+    <w:lvl w:ilvl="1" w:tplc="100A0003" w:tentative="1">
+      <w:start w:val="1"/>
+      <w:numFmt w:val="bullet"/>
+      <w:lvlText w:val="o"/>
+      <w:lvlJc w:val="left"/>
+      <w:pPr>
+        <w:ind w:left="1440" w:hanging="360"/>
+      </w:pPr>
+      <w:rPr>
+        <w:rFonts w:ascii="Courier New" w:hAnsi="Courier New" w:cs="Courier New" w:hint="default"/>
+      </w:rPr>
+    </w:lvl>
+    <w:lvl w:ilvl="2" w:tplc="100A0005" w:tentative="1">
+      <w:start w:val="1"/>
+      <w:numFmt w:val="bullet"/>
+      <w:lvlText w:val=""/>
+      <w:lvlJc w:val="left"/>
+      <w:pPr>
+        <w:ind w:left="2160" w:hanging="360"/>
+      </w:pPr>
+      <w:rPr>
+        <w:rFonts w:ascii="Wingdings" w:hAnsi="Wingdings" w:hint="default"/>
+      </w:rPr>
+    </w:lvl>
+    <w:lvl w:ilvl="3" w:tplc="100A0001" w:tentative="1">
+      <w:start w:val="1"/>
+      <w:numFmt w:val="bullet"/>
+      <w:lvlText w:val=""/>
+      <w:lvlJc w:val="left"/>
+      <w:pPr>
+        <w:ind w:left="2880" w:hanging="360"/>
+      </w:pPr>
+      <w:rPr>
+        <w:rFonts w:ascii="Symbol" w:hAnsi="Symbol" w:hint="default"/>
+      </w:rPr>
+    </w:lvl>
+    <w:lvl w:ilvl="4" w:tplc="100A0003" w:tentative="1">
+      <w:start w:val="1"/>
+      <w:numFmt w:val="bullet"/>
+      <w:lvlText w:val="o"/>
+      <w:lvlJc w:val="left"/>
+      <w:pPr>
+        <w:ind w:left="3600" w:hanging="360"/>
+      </w:pPr>
+      <w:rPr>
+        <w:rFonts w:ascii="Courier New" w:hAnsi="Courier New" w:cs="Courier New" w:hint="default"/>
+      </w:rPr>
+    </w:lvl>
+    <w:lvl w:ilvl="5" w:tplc="100A0005" w:tentative="1">
+      <w:start w:val="1"/>
+      <w:numFmt w:val="bullet"/>
+      <w:lvlText w:val=""/>
+      <w:lvlJc w:val="left"/>
+      <w:pPr>
+        <w:ind w:left="4320" w:hanging="360"/>
+      </w:pPr>
+      <w:rPr>
+        <w:rFonts w:ascii="Wingdings" w:hAnsi="Wingdings" w:hint="default"/>
+      </w:rPr>
+    </w:lvl>
+    <w:lvl w:ilvl="6" w:tplc="100A0001" w:tentative="1">
+      <w:start w:val="1"/>
+      <w:numFmt w:val="bullet"/>
+      <w:lvlText w:val=""/>
+      <w:lvlJc w:val="left"/>
+      <w:pPr>
+        <w:ind w:left="5040" w:hanging="360"/>
+      </w:pPr>
+      <w:rPr>
+        <w:rFonts w:ascii="Symbol" w:hAnsi="Symbol" w:hint="default"/>
+      </w:rPr>
+    </w:lvl>
+    <w:lvl w:ilvl="7" w:tplc="100A0003" w:tentative="1">
+      <w:start w:val="1"/>
+      <w:numFmt w:val="bullet"/>
+      <w:lvlText w:val="o"/>
+      <w:lvlJc w:val="left"/>
+      <w:pPr>
+        <w:ind w:left="5760" w:hanging="360"/>
+      </w:pPr>
+      <w:rPr>
+        <w:rFonts w:ascii="Courier New" w:hAnsi="Courier New" w:cs="Courier New" w:hint="default"/>
+      </w:rPr>
+    </w:lvl>
+    <w:lvl w:ilvl="8" w:tplc="100A0005" w:tentative="1">
+      <w:start w:val="1"/>
+      <w:numFmt w:val="bullet"/>
+      <w:lvlText w:val=""/>
+      <w:lvlJc w:val="left"/>
+      <w:pPr>
+        <w:ind w:left="6480" w:hanging="360"/>
+      </w:pPr>
+      <w:rPr>
+        <w:rFonts w:ascii="Wingdings" w:hAnsi="Wingdings" w:hint="default"/>
+      </w:rPr>
+    </w:lvl>
+  </w:abstractNum>
   <w:num w:numId="1">
     <w:abstractNumId w:val="2"/>
   </w:num>
@@ -1960,6 +3500,9 @@
   </w:num>
   <w:num w:numId="4">
     <w:abstractNumId w:val="1"/>
+  </w:num>
+  <w:num w:numId="5">
+    <w:abstractNumId w:val="4"/>
   </w:num>
 </w:numbering>
 </file>
@@ -2258,6 +3801,61 @@
       <w:contextualSpacing/>
     </w:pPr>
   </w:style>
+  <w:style w:type="paragraph" w:styleId="Sinespaciado">
+    <w:name w:val="No Spacing"/>
+    <w:link w:val="SinespaciadoCar"/>
+    <w:uiPriority w:val="1"/>
+    <w:qFormat/>
+    <w:rsid w:val="004501AA"/>
+    <w:pPr>
+      <w:spacing w:after="0" w:line="240" w:lineRule="auto"/>
+    </w:pPr>
+    <w:rPr>
+      <w:rFonts w:eastAsiaTheme="minorEastAsia"/>
+      <w:lang w:eastAsia="es-GT"/>
+    </w:rPr>
+  </w:style>
+  <w:style w:type="character" w:customStyle="1" w:styleId="SinespaciadoCar">
+    <w:name w:val="Sin espaciado Car"/>
+    <w:basedOn w:val="Fuentedeprrafopredeter"/>
+    <w:link w:val="Sinespaciado"/>
+    <w:uiPriority w:val="1"/>
+    <w:rsid w:val="004501AA"/>
+    <w:rPr>
+      <w:rFonts w:eastAsiaTheme="minorEastAsia"/>
+      <w:lang w:eastAsia="es-GT"/>
+    </w:rPr>
+  </w:style>
+  <w:style w:type="paragraph" w:styleId="Textodeglobo">
+    <w:name w:val="Balloon Text"/>
+    <w:basedOn w:val="Normal"/>
+    <w:link w:val="TextodegloboCar"/>
+    <w:uiPriority w:val="99"/>
+    <w:semiHidden/>
+    <w:unhideWhenUsed/>
+    <w:rsid w:val="004501AA"/>
+    <w:pPr>
+      <w:spacing w:after="0" w:line="240" w:lineRule="auto"/>
+    </w:pPr>
+    <w:rPr>
+      <w:rFonts w:ascii="Tahoma" w:hAnsi="Tahoma" w:cs="Tahoma"/>
+      <w:sz w:val="16"/>
+      <w:szCs w:val="16"/>
+    </w:rPr>
+  </w:style>
+  <w:style w:type="character" w:customStyle="1" w:styleId="TextodegloboCar">
+    <w:name w:val="Texto de globo Car"/>
+    <w:basedOn w:val="Fuentedeprrafopredeter"/>
+    <w:link w:val="Textodeglobo"/>
+    <w:uiPriority w:val="99"/>
+    <w:semiHidden/>
+    <w:rsid w:val="004501AA"/>
+    <w:rPr>
+      <w:rFonts w:ascii="Tahoma" w:hAnsi="Tahoma" w:cs="Tahoma"/>
+      <w:sz w:val="16"/>
+      <w:szCs w:val="16"/>
+    </w:rPr>
+  </w:style>
 </w:styles>
 </file>
 
@@ -2555,7 +4153,688 @@
       <w:contextualSpacing/>
     </w:pPr>
   </w:style>
+  <w:style w:type="paragraph" w:styleId="Sinespaciado">
+    <w:name w:val="No Spacing"/>
+    <w:link w:val="SinespaciadoCar"/>
+    <w:uiPriority w:val="1"/>
+    <w:qFormat/>
+    <w:rsid w:val="004501AA"/>
+    <w:pPr>
+      <w:spacing w:after="0" w:line="240" w:lineRule="auto"/>
+    </w:pPr>
+    <w:rPr>
+      <w:rFonts w:eastAsiaTheme="minorEastAsia"/>
+      <w:lang w:eastAsia="es-GT"/>
+    </w:rPr>
+  </w:style>
+  <w:style w:type="character" w:customStyle="1" w:styleId="SinespaciadoCar">
+    <w:name w:val="Sin espaciado Car"/>
+    <w:basedOn w:val="Fuentedeprrafopredeter"/>
+    <w:link w:val="Sinespaciado"/>
+    <w:uiPriority w:val="1"/>
+    <w:rsid w:val="004501AA"/>
+    <w:rPr>
+      <w:rFonts w:eastAsiaTheme="minorEastAsia"/>
+      <w:lang w:eastAsia="es-GT"/>
+    </w:rPr>
+  </w:style>
+  <w:style w:type="paragraph" w:styleId="Textodeglobo">
+    <w:name w:val="Balloon Text"/>
+    <w:basedOn w:val="Normal"/>
+    <w:link w:val="TextodegloboCar"/>
+    <w:uiPriority w:val="99"/>
+    <w:semiHidden/>
+    <w:unhideWhenUsed/>
+    <w:rsid w:val="004501AA"/>
+    <w:pPr>
+      <w:spacing w:after="0" w:line="240" w:lineRule="auto"/>
+    </w:pPr>
+    <w:rPr>
+      <w:rFonts w:ascii="Tahoma" w:hAnsi="Tahoma" w:cs="Tahoma"/>
+      <w:sz w:val="16"/>
+      <w:szCs w:val="16"/>
+    </w:rPr>
+  </w:style>
+  <w:style w:type="character" w:customStyle="1" w:styleId="TextodegloboCar">
+    <w:name w:val="Texto de globo Car"/>
+    <w:basedOn w:val="Fuentedeprrafopredeter"/>
+    <w:link w:val="Textodeglobo"/>
+    <w:uiPriority w:val="99"/>
+    <w:semiHidden/>
+    <w:rsid w:val="004501AA"/>
+    <w:rPr>
+      <w:rFonts w:ascii="Tahoma" w:hAnsi="Tahoma" w:cs="Tahoma"/>
+      <w:sz w:val="16"/>
+      <w:szCs w:val="16"/>
+    </w:rPr>
+  </w:style>
 </w:styles>
+</file>
+
+<file path=word/glossary/document.xml><?xml version="1.0" encoding="utf-8"?>
+<w:glossaryDocument xmlns:wpc="http://schemas.microsoft.com/office/word/2010/wordprocessingCanvas" xmlns:mc="http://schemas.openxmlformats.org/markup-compatibility/2006" xmlns:o="urn:schemas-microsoft-com:office:office" xmlns:r="http://schemas.openxmlformats.org/officeDocument/2006/relationships" xmlns:m="http://schemas.openxmlformats.org/officeDocument/2006/math" xmlns:v="urn:schemas-microsoft-com:vml" xmlns:wp14="http://schemas.microsoft.com/office/word/2010/wordprocessingDrawing" xmlns:wp="http://schemas.openxmlformats.org/drawingml/2006/wordprocessingDrawing" xmlns:w10="urn:schemas-microsoft-com:office:word" xmlns:w="http://schemas.openxmlformats.org/wordprocessingml/2006/main" xmlns:w14="http://schemas.microsoft.com/office/word/2010/wordml" xmlns:wpg="http://schemas.microsoft.com/office/word/2010/wordprocessingGroup" xmlns:wpi="http://schemas.microsoft.com/office/word/2010/wordprocessingInk" xmlns:wne="http://schemas.microsoft.com/office/word/2006/wordml" xmlns:wps="http://schemas.microsoft.com/office/word/2010/wordprocessingShape" mc:Ignorable="w14 wp14">
+  <w:docParts>
+    <w:docPart>
+      <w:docPartPr>
+        <w:name w:val="09FD761BE9084061A5872F53BA92CC5A"/>
+        <w:category>
+          <w:name w:val="General"/>
+          <w:gallery w:val="placeholder"/>
+        </w:category>
+        <w:types>
+          <w:type w:val="bbPlcHdr"/>
+        </w:types>
+        <w:behaviors>
+          <w:behavior w:val="content"/>
+        </w:behaviors>
+        <w:guid w:val="{02C6A9D3-CA4A-45EC-977E-C0AA2268AA02}"/>
+      </w:docPartPr>
+      <w:docPartBody>
+        <w:p>
+          <w:pPr>
+            <w:pStyle w:val="09FD761BE9084061A5872F53BA92CC5A"/>
+          </w:pPr>
+          <w:r>
+            <w:rPr>
+              <w:rFonts w:asciiTheme="majorHAnsi" w:eastAsiaTheme="majorEastAsia" w:hAnsiTheme="majorHAnsi" w:cstheme="majorBidi"/>
+              <w:lang w:val="es-ES"/>
+            </w:rPr>
+            <w:t>[Escriba el nombre de la compañía]</w:t>
+          </w:r>
+        </w:p>
+      </w:docPartBody>
+    </w:docPart>
+    <w:docPart>
+      <w:docPartPr>
+        <w:name w:val="A009E6FD05254B90B64B982EAABB346F"/>
+        <w:category>
+          <w:name w:val="General"/>
+          <w:gallery w:val="placeholder"/>
+        </w:category>
+        <w:types>
+          <w:type w:val="bbPlcHdr"/>
+        </w:types>
+        <w:behaviors>
+          <w:behavior w:val="content"/>
+        </w:behaviors>
+        <w:guid w:val="{DF367826-C6F4-497A-9707-FC532AFB9E47}"/>
+      </w:docPartPr>
+      <w:docPartBody>
+        <w:p>
+          <w:pPr>
+            <w:pStyle w:val="A009E6FD05254B90B64B982EAABB346F"/>
+          </w:pPr>
+          <w:r>
+            <w:rPr>
+              <w:rFonts w:asciiTheme="majorHAnsi" w:eastAsiaTheme="majorEastAsia" w:hAnsiTheme="majorHAnsi" w:cstheme="majorBidi"/>
+              <w:color w:val="4F81BD" w:themeColor="accent1"/>
+              <w:sz w:val="80"/>
+              <w:szCs w:val="80"/>
+              <w:lang w:val="es-ES"/>
+            </w:rPr>
+            <w:t>[Escriba el título del documento]</w:t>
+          </w:r>
+        </w:p>
+      </w:docPartBody>
+    </w:docPart>
+    <w:docPart>
+      <w:docPartPr>
+        <w:name w:val="664E13C1E0CB4D5A84AAE1980A0D819D"/>
+        <w:category>
+          <w:name w:val="General"/>
+          <w:gallery w:val="placeholder"/>
+        </w:category>
+        <w:types>
+          <w:type w:val="bbPlcHdr"/>
+        </w:types>
+        <w:behaviors>
+          <w:behavior w:val="content"/>
+        </w:behaviors>
+        <w:guid w:val="{F3416F43-B858-436C-9AFA-57C6ABC26B5B}"/>
+      </w:docPartPr>
+      <w:docPartBody>
+        <w:p>
+          <w:pPr>
+            <w:pStyle w:val="664E13C1E0CB4D5A84AAE1980A0D819D"/>
+          </w:pPr>
+          <w:r>
+            <w:rPr>
+              <w:rFonts w:asciiTheme="majorHAnsi" w:eastAsiaTheme="majorEastAsia" w:hAnsiTheme="majorHAnsi" w:cstheme="majorBidi"/>
+              <w:lang w:val="es-ES"/>
+            </w:rPr>
+            <w:t>[Escriba el subtítulo del documento]</w:t>
+          </w:r>
+        </w:p>
+      </w:docPartBody>
+    </w:docPart>
+  </w:docParts>
+</w:glossaryDocument>
+</file>
+
+<file path=word/glossary/fontTable.xml><?xml version="1.0" encoding="utf-8"?>
+<w:fonts xmlns:mc="http://schemas.openxmlformats.org/markup-compatibility/2006" xmlns:r="http://schemas.openxmlformats.org/officeDocument/2006/relationships" xmlns:w="http://schemas.openxmlformats.org/wordprocessingml/2006/main" xmlns:w14="http://schemas.microsoft.com/office/word/2010/wordml" mc:Ignorable="w14">
+  <w:font w:name="Symbol">
+    <w:panose1 w:val="05050102010706020507"/>
+    <w:charset w:val="02"/>
+    <w:family w:val="roman"/>
+    <w:pitch w:val="variable"/>
+    <w:sig w:usb0="00000000" w:usb1="10000000" w:usb2="00000000" w:usb3="00000000" w:csb0="80000000" w:csb1="00000000"/>
+  </w:font>
+  <w:font w:name="Times New Roman">
+    <w:panose1 w:val="02020603050405020304"/>
+    <w:charset w:val="00"/>
+    <w:family w:val="roman"/>
+    <w:pitch w:val="variable"/>
+    <w:sig w:usb0="E0002EFF" w:usb1="C000785B" w:usb2="00000009" w:usb3="00000000" w:csb0="000001FF" w:csb1="00000000"/>
+  </w:font>
+  <w:font w:name="Courier New">
+    <w:panose1 w:val="02070309020205020404"/>
+    <w:charset w:val="00"/>
+    <w:family w:val="modern"/>
+    <w:pitch w:val="fixed"/>
+    <w:sig w:usb0="E0002EFF" w:usb1="C0007843" w:usb2="00000009" w:usb3="00000000" w:csb0="000001FF" w:csb1="00000000"/>
+  </w:font>
+  <w:font w:name="Wingdings">
+    <w:panose1 w:val="05000000000000000000"/>
+    <w:charset w:val="02"/>
+    <w:family w:val="auto"/>
+    <w:pitch w:val="variable"/>
+    <w:sig w:usb0="00000000" w:usb1="10000000" w:usb2="00000000" w:usb3="00000000" w:csb0="80000000" w:csb1="00000000"/>
+  </w:font>
+  <w:font w:name="Verdana">
+    <w:panose1 w:val="020B0604030504040204"/>
+    <w:charset w:val="00"/>
+    <w:family w:val="swiss"/>
+    <w:pitch w:val="variable"/>
+    <w:sig w:usb0="A10006FF" w:usb1="4000205B" w:usb2="00000010" w:usb3="00000000" w:csb0="0000019F" w:csb1="00000000"/>
+  </w:font>
+  <w:font w:name="Tahoma">
+    <w:panose1 w:val="020B0604030504040204"/>
+    <w:charset w:val="00"/>
+    <w:family w:val="swiss"/>
+    <w:pitch w:val="variable"/>
+    <w:sig w:usb0="E1002EFF" w:usb1="C000605B" w:usb2="00000029" w:usb3="00000000" w:csb0="000101FF" w:csb1="00000000"/>
+  </w:font>
+  <w:font w:name="Calibri">
+    <w:panose1 w:val="020F0502020204030204"/>
+    <w:charset w:val="00"/>
+    <w:family w:val="swiss"/>
+    <w:pitch w:val="variable"/>
+    <w:sig w:usb0="E0002AFF" w:usb1="C000247B" w:usb2="00000009" w:usb3="00000000" w:csb0="000001FF" w:csb1="00000000"/>
+  </w:font>
+  <w:font w:name="Cambria">
+    <w:panose1 w:val="02040503050406030204"/>
+    <w:charset w:val="00"/>
+    <w:family w:val="roman"/>
+    <w:pitch w:val="variable"/>
+    <w:sig w:usb0="E00006FF" w:usb1="400004FF" w:usb2="00000000" w:usb3="00000000" w:csb0="0000019F" w:csb1="00000000"/>
+  </w:font>
+</w:fonts>
+</file>
+
+<file path=word/glossary/settings.xml><?xml version="1.0" encoding="utf-8"?>
+<w:settings xmlns:mc="http://schemas.openxmlformats.org/markup-compatibility/2006" xmlns:o="urn:schemas-microsoft-com:office:office" xmlns:r="http://schemas.openxmlformats.org/officeDocument/2006/relationships" xmlns:m="http://schemas.openxmlformats.org/officeDocument/2006/math" xmlns:v="urn:schemas-microsoft-com:vml" xmlns:w10="urn:schemas-microsoft-com:office:word" xmlns:w="http://schemas.openxmlformats.org/wordprocessingml/2006/main" xmlns:w14="http://schemas.microsoft.com/office/word/2010/wordml" xmlns:sl="http://schemas.openxmlformats.org/schemaLibrary/2006/main" mc:Ignorable="w14">
+  <w:view w:val="normal"/>
+  <w:defaultTabStop w:val="708"/>
+  <w:hyphenationZone w:val="425"/>
+  <w:characterSpacingControl w:val="doNotCompress"/>
+  <w:compat>
+    <w:useFELayout/>
+    <w:compatSetting w:name="compatibilityMode" w:uri="http://schemas.microsoft.com/office/word" w:val="14"/>
+    <w:compatSetting w:name="overrideTableStyleFontSizeAndJustification" w:uri="http://schemas.microsoft.com/office/word" w:val="1"/>
+    <w:compatSetting w:name="enableOpenTypeFeatures" w:uri="http://schemas.microsoft.com/office/word" w:val="1"/>
+    <w:compatSetting w:name="doNotFlipMirrorIndents" w:uri="http://schemas.microsoft.com/office/word" w:val="1"/>
+  </w:compat>
+  <w:rsids>
+    <w:rsidRoot w:val="00447566"/>
+    <w:rsid w:val="00447566"/>
+    <w:rsid w:val="00F510E4"/>
+  </w:rsids>
+  <m:mathPr>
+    <m:mathFont m:val="Cambria Math"/>
+    <m:brkBin m:val="before"/>
+    <m:brkBinSub m:val="--"/>
+    <m:smallFrac m:val="0"/>
+    <m:dispDef/>
+    <m:lMargin m:val="0"/>
+    <m:rMargin m:val="0"/>
+    <m:defJc m:val="centerGroup"/>
+    <m:wrapIndent m:val="1440"/>
+    <m:intLim m:val="subSup"/>
+    <m:naryLim m:val="undOvr"/>
+  </m:mathPr>
+  <w:themeFontLang w:val="es-GT"/>
+  <w:clrSchemeMapping w:bg1="light1" w:t1="dark1" w:bg2="light2" w:t2="dark2" w:accent1="accent1" w:accent2="accent2" w:accent3="accent3" w:accent4="accent4" w:accent5="accent5" w:accent6="accent6" w:hyperlink="hyperlink" w:followedHyperlink="followedHyperlink"/>
+  <w:decimalSymbol w:val="."/>
+  <w:listSeparator w:val=";"/>
+</w:settings>
+</file>
+
+<file path=word/glossary/styles.xml><?xml version="1.0" encoding="utf-8"?>
+<w:styles xmlns:mc="http://schemas.openxmlformats.org/markup-compatibility/2006" xmlns:r="http://schemas.openxmlformats.org/officeDocument/2006/relationships" xmlns:w="http://schemas.openxmlformats.org/wordprocessingml/2006/main" xmlns:w14="http://schemas.microsoft.com/office/word/2010/wordml" mc:Ignorable="w14">
+  <w:docDefaults>
+    <w:rPrDefault>
+      <w:rPr>
+        <w:rFonts w:asciiTheme="minorHAnsi" w:eastAsiaTheme="minorEastAsia" w:hAnsiTheme="minorHAnsi" w:cstheme="minorBidi"/>
+        <w:sz w:val="22"/>
+        <w:szCs w:val="22"/>
+        <w:lang w:val="es-GT" w:eastAsia="es-GT" w:bidi="ar-SA"/>
+      </w:rPr>
+    </w:rPrDefault>
+    <w:pPrDefault>
+      <w:pPr>
+        <w:spacing w:after="200" w:line="276" w:lineRule="auto"/>
+      </w:pPr>
+    </w:pPrDefault>
+  </w:docDefaults>
+  <w:latentStyles w:defLockedState="0" w:defUIPriority="99" w:defSemiHidden="1" w:defUnhideWhenUsed="1" w:defQFormat="0" w:count="267">
+    <w:lsdException w:name="Normal" w:semiHidden="0" w:uiPriority="0" w:unhideWhenUsed="0" w:qFormat="1"/>
+    <w:lsdException w:name="heading 1" w:semiHidden="0" w:uiPriority="9" w:unhideWhenUsed="0" w:qFormat="1"/>
+    <w:lsdException w:name="heading 2" w:uiPriority="9" w:qFormat="1"/>
+    <w:lsdException w:name="heading 3" w:uiPriority="9" w:qFormat="1"/>
+    <w:lsdException w:name="heading 4" w:uiPriority="9" w:qFormat="1"/>
+    <w:lsdException w:name="heading 5" w:uiPriority="9" w:qFormat="1"/>
+    <w:lsdException w:name="heading 6" w:uiPriority="9" w:qFormat="1"/>
+    <w:lsdException w:name="heading 7" w:uiPriority="9" w:qFormat="1"/>
+    <w:lsdException w:name="heading 8" w:uiPriority="9" w:qFormat="1"/>
+    <w:lsdException w:name="heading 9" w:uiPriority="9" w:qFormat="1"/>
+    <w:lsdException w:name="toc 1" w:uiPriority="39"/>
+    <w:lsdException w:name="toc 2" w:uiPriority="39"/>
+    <w:lsdException w:name="toc 3" w:uiPriority="39"/>
+    <w:lsdException w:name="toc 4" w:uiPriority="39"/>
+    <w:lsdException w:name="toc 5" w:uiPriority="39"/>
+    <w:lsdException w:name="toc 6" w:uiPriority="39"/>
+    <w:lsdException w:name="toc 7" w:uiPriority="39"/>
+    <w:lsdException w:name="toc 8" w:uiPriority="39"/>
+    <w:lsdException w:name="toc 9" w:uiPriority="39"/>
+    <w:lsdException w:name="caption" w:uiPriority="35" w:qFormat="1"/>
+    <w:lsdException w:name="Title" w:semiHidden="0" w:uiPriority="10" w:unhideWhenUsed="0" w:qFormat="1"/>
+    <w:lsdException w:name="Default Paragraph Font" w:uiPriority="1"/>
+    <w:lsdException w:name="Subtitle" w:semiHidden="0" w:uiPriority="11" w:unhideWhenUsed="0" w:qFormat="1"/>
+    <w:lsdException w:name="Strong" w:semiHidden="0" w:uiPriority="22" w:unhideWhenUsed="0" w:qFormat="1"/>
+    <w:lsdException w:name="Emphasis" w:semiHidden="0" w:uiPriority="20" w:unhideWhenUsed="0" w:qFormat="1"/>
+    <w:lsdException w:name="Table Grid" w:semiHidden="0" w:uiPriority="59" w:unhideWhenUsed="0"/>
+    <w:lsdException w:name="Placeholder Text" w:unhideWhenUsed="0"/>
+    <w:lsdException w:name="No Spacing" w:semiHidden="0" w:uiPriority="1" w:unhideWhenUsed="0" w:qFormat="1"/>
+    <w:lsdException w:name="Light Shading" w:semiHidden="0" w:uiPriority="60" w:unhideWhenUsed="0"/>
+    <w:lsdException w:name="Light List" w:semiHidden="0" w:uiPriority="61" w:unhideWhenUsed="0"/>
+    <w:lsdException w:name="Light Grid" w:semiHidden="0" w:uiPriority="62" w:unhideWhenUsed="0"/>
+    <w:lsdException w:name="Medium Shading 1" w:semiHidden="0" w:uiPriority="63" w:unhideWhenUsed="0"/>
+    <w:lsdException w:name="Medium Shading 2" w:semiHidden="0" w:uiPriority="64" w:unhideWhenUsed="0"/>
+    <w:lsdException w:name="Medium List 1" w:semiHidden="0" w:uiPriority="65" w:unhideWhenUsed="0"/>
+    <w:lsdException w:name="Medium List 2" w:semiHidden="0" w:uiPriority="66" w:unhideWhenUsed="0"/>
+    <w:lsdException w:name="Medium Grid 1" w:semiHidden="0" w:uiPriority="67" w:unhideWhenUsed="0"/>
+    <w:lsdException w:name="Medium Grid 2" w:semiHidden="0" w:uiPriority="68" w:unhideWhenUsed="0"/>
+    <w:lsdException w:name="Medium Grid 3" w:semiHidden="0" w:uiPriority="69" w:unhideWhenUsed="0"/>
+    <w:lsdException w:name="Dark List" w:semiHidden="0" w:uiPriority="70" w:unhideWhenUsed="0"/>
+    <w:lsdException w:name="Colorful Shading" w:semiHidden="0" w:uiPriority="71" w:unhideWhenUsed="0"/>
+    <w:lsdException w:name="Colorful List" w:semiHidden="0" w:uiPriority="72" w:unhideWhenUsed="0"/>
+    <w:lsdException w:name="Colorful Grid" w:semiHidden="0" w:uiPriority="73" w:unhideWhenUsed="0"/>
+    <w:lsdException w:name="Light Shading Accent 1" w:semiHidden="0" w:uiPriority="60" w:unhideWhenUsed="0"/>
+    <w:lsdException w:name="Light List Accent 1" w:semiHidden="0" w:uiPriority="61" w:unhideWhenUsed="0"/>
+    <w:lsdException w:name="Light Grid Accent 1" w:semiHidden="0" w:uiPriority="62" w:unhideWhenUsed="0"/>
+    <w:lsdException w:name="Medium Shading 1 Accent 1" w:semiHidden="0" w:uiPriority="63" w:unhideWhenUsed="0"/>
+    <w:lsdException w:name="Medium Shading 2 Accent 1" w:semiHidden="0" w:uiPriority="64" w:unhideWhenUsed="0"/>
+    <w:lsdException w:name="Medium List 1 Accent 1" w:semiHidden="0" w:uiPriority="65" w:unhideWhenUsed="0"/>
+    <w:lsdException w:name="Revision" w:unhideWhenUsed="0"/>
+    <w:lsdException w:name="List Paragraph" w:semiHidden="0" w:uiPriority="34" w:unhideWhenUsed="0" w:qFormat="1"/>
+    <w:lsdException w:name="Quote" w:semiHidden="0" w:uiPriority="29" w:unhideWhenUsed="0" w:qFormat="1"/>
+    <w:lsdException w:name="Intense Quote" w:semiHidden="0" w:uiPriority="30" w:unhideWhenUsed="0" w:qFormat="1"/>
+    <w:lsdException w:name="Medium List 2 Accent 1" w:semiHidden="0" w:uiPriority="66" w:unhideWhenUsed="0"/>
+    <w:lsdException w:name="Medium Grid 1 Accent 1" w:semiHidden="0" w:uiPriority="67" w:unhideWhenUsed="0"/>
+    <w:lsdException w:name="Medium Grid 2 Accent 1" w:semiHidden="0" w:uiPriority="68" w:unhideWhenUsed="0"/>
+    <w:lsdException w:name="Medium Grid 3 Accent 1" w:semiHidden="0" w:uiPriority="69" w:unhideWhenUsed="0"/>
+    <w:lsdException w:name="Dark List Accent 1" w:semiHidden="0" w:uiPriority="70" w:unhideWhenUsed="0"/>
+    <w:lsdException w:name="Colorful Shading Accent 1" w:semiHidden="0" w:uiPriority="71" w:unhideWhenUsed="0"/>
+    <w:lsdException w:name="Colorful List Accent 1" w:semiHidden="0" w:uiPriority="72" w:unhideWhenUsed="0"/>
+    <w:lsdException w:name="Colorful Grid Accent 1" w:semiHidden="0" w:uiPriority="73" w:unhideWhenUsed="0"/>
+    <w:lsdException w:name="Light Shading Accent 2" w:semiHidden="0" w:uiPriority="60" w:unhideWhenUsed="0"/>
+    <w:lsdException w:name="Light List Accent 2" w:semiHidden="0" w:uiPriority="61" w:unhideWhenUsed="0"/>
+    <w:lsdException w:name="Light Grid Accent 2" w:semiHidden="0" w:uiPriority="62" w:unhideWhenUsed="0"/>
+    <w:lsdException w:name="Medium Shading 1 Accent 2" w:semiHidden="0" w:uiPriority="63" w:unhideWhenUsed="0"/>
+    <w:lsdException w:name="Medium Shading 2 Accent 2" w:semiHidden="0" w:uiPriority="64" w:unhideWhenUsed="0"/>
+    <w:lsdException w:name="Medium List 1 Accent 2" w:semiHidden="0" w:uiPriority="65" w:unhideWhenUsed="0"/>
+    <w:lsdException w:name="Medium List 2 Accent 2" w:semiHidden="0" w:uiPriority="66" w:unhideWhenUsed="0"/>
+    <w:lsdException w:name="Medium Grid 1 Accent 2" w:semiHidden="0" w:uiPriority="67" w:unhideWhenUsed="0"/>
+    <w:lsdException w:name="Medium Grid 2 Accent 2" w:semiHidden="0" w:uiPriority="68" w:unhideWhenUsed="0"/>
+    <w:lsdException w:name="Medium Grid 3 Accent 2" w:semiHidden="0" w:uiPriority="69" w:unhideWhenUsed="0"/>
+    <w:lsdException w:name="Dark List Accent 2" w:semiHidden="0" w:uiPriority="70" w:unhideWhenUsed="0"/>
+    <w:lsdException w:name="Colorful Shading Accent 2" w:semiHidden="0" w:uiPriority="71" w:unhideWhenUsed="0"/>
+    <w:lsdException w:name="Colorful List Accent 2" w:semiHidden="0" w:uiPriority="72" w:unhideWhenUsed="0"/>
+    <w:lsdException w:name="Colorful Grid Accent 2" w:semiHidden="0" w:uiPriority="73" w:unhideWhenUsed="0"/>
+    <w:lsdException w:name="Light Shading Accent 3" w:semiHidden="0" w:uiPriority="60" w:unhideWhenUsed="0"/>
+    <w:lsdException w:name="Light List Accent 3" w:semiHidden="0" w:uiPriority="61" w:unhideWhenUsed="0"/>
+    <w:lsdException w:name="Light Grid Accent 3" w:semiHidden="0" w:uiPriority="62" w:unhideWhenUsed="0"/>
+    <w:lsdException w:name="Medium Shading 1 Accent 3" w:semiHidden="0" w:uiPriority="63" w:unhideWhenUsed="0"/>
+    <w:lsdException w:name="Medium Shading 2 Accent 3" w:semiHidden="0" w:uiPriority="64" w:unhideWhenUsed="0"/>
+    <w:lsdException w:name="Medium List 1 Accent 3" w:semiHidden="0" w:uiPriority="65" w:unhideWhenUsed="0"/>
+    <w:lsdException w:name="Medium List 2 Accent 3" w:semiHidden="0" w:uiPriority="66" w:unhideWhenUsed="0"/>
+    <w:lsdException w:name="Medium Grid 1 Accent 3" w:semiHidden="0" w:uiPriority="67" w:unhideWhenUsed="0"/>
+    <w:lsdException w:name="Medium Grid 2 Accent 3" w:semiHidden="0" w:uiPriority="68" w:unhideWhenUsed="0"/>
+    <w:lsdException w:name="Medium Grid 3 Accent 3" w:semiHidden="0" w:uiPriority="69" w:unhideWhenUsed="0"/>
+    <w:lsdException w:name="Dark List Accent 3" w:semiHidden="0" w:uiPriority="70" w:unhideWhenUsed="0"/>
+    <w:lsdException w:name="Colorful Shading Accent 3" w:semiHidden="0" w:uiPriority="71" w:unhideWhenUsed="0"/>
+    <w:lsdException w:name="Colorful List Accent 3" w:semiHidden="0" w:uiPriority="72" w:unhideWhenUsed="0"/>
+    <w:lsdException w:name="Colorful Grid Accent 3" w:semiHidden="0" w:uiPriority="73" w:unhideWhenUsed="0"/>
+    <w:lsdException w:name="Light Shading Accent 4" w:semiHidden="0" w:uiPriority="60" w:unhideWhenUsed="0"/>
+    <w:lsdException w:name="Light List Accent 4" w:semiHidden="0" w:uiPriority="61" w:unhideWhenUsed="0"/>
+    <w:lsdException w:name="Light Grid Accent 4" w:semiHidden="0" w:uiPriority="62" w:unhideWhenUsed="0"/>
+    <w:lsdException w:name="Medium Shading 1 Accent 4" w:semiHidden="0" w:uiPriority="63" w:unhideWhenUsed="0"/>
+    <w:lsdException w:name="Medium Shading 2 Accent 4" w:semiHidden="0" w:uiPriority="64" w:unhideWhenUsed="0"/>
+    <w:lsdException w:name="Medium List 1 Accent 4" w:semiHidden="0" w:uiPriority="65" w:unhideWhenUsed="0"/>
+    <w:lsdException w:name="Medium List 2 Accent 4" w:semiHidden="0" w:uiPriority="66" w:unhideWhenUsed="0"/>
+    <w:lsdException w:name="Medium Grid 1 Accent 4" w:semiHidden="0" w:uiPriority="67" w:unhideWhenUsed="0"/>
+    <w:lsdException w:name="Medium Grid 2 Accent 4" w:semiHidden="0" w:uiPriority="68" w:unhideWhenUsed="0"/>
+    <w:lsdException w:name="Medium Grid 3 Accent 4" w:semiHidden="0" w:uiPriority="69" w:unhideWhenUsed="0"/>
+    <w:lsdException w:name="Dark List Accent 4" w:semiHidden="0" w:uiPriority="70" w:unhideWhenUsed="0"/>
+    <w:lsdException w:name="Colorful Shading Accent 4" w:semiHidden="0" w:uiPriority="71" w:unhideWhenUsed="0"/>
+    <w:lsdException w:name="Colorful List Accent 4" w:semiHidden="0" w:uiPriority="72" w:unhideWhenUsed="0"/>
+    <w:lsdException w:name="Colorful Grid Accent 4" w:semiHidden="0" w:uiPriority="73" w:unhideWhenUsed="0"/>
+    <w:lsdException w:name="Light Shading Accent 5" w:semiHidden="0" w:uiPriority="60" w:unhideWhenUsed="0"/>
+    <w:lsdException w:name="Light List Accent 5" w:semiHidden="0" w:uiPriority="61" w:unhideWhenUsed="0"/>
+    <w:lsdException w:name="Light Grid Accent 5" w:semiHidden="0" w:uiPriority="62" w:unhideWhenUsed="0"/>
+    <w:lsdException w:name="Medium Shading 1 Accent 5" w:semiHidden="0" w:uiPriority="63" w:unhideWhenUsed="0"/>
+    <w:lsdException w:name="Medium Shading 2 Accent 5" w:semiHidden="0" w:uiPriority="64" w:unhideWhenUsed="0"/>
+    <w:lsdException w:name="Medium List 1 Accent 5" w:semiHidden="0" w:uiPriority="65" w:unhideWhenUsed="0"/>
+    <w:lsdException w:name="Medium List 2 Accent 5" w:semiHidden="0" w:uiPriority="66" w:unhideWhenUsed="0"/>
+    <w:lsdException w:name="Medium Grid 1 Accent 5" w:semiHidden="0" w:uiPriority="67" w:unhideWhenUsed="0"/>
+    <w:lsdException w:name="Medium Grid 2 Accent 5" w:semiHidden="0" w:uiPriority="68" w:unhideWhenUsed="0"/>
+    <w:lsdException w:name="Medium Grid 3 Accent 5" w:semiHidden="0" w:uiPriority="69" w:unhideWhenUsed="0"/>
+    <w:lsdException w:name="Dark List Accent 5" w:semiHidden="0" w:uiPriority="70" w:unhideWhenUsed="0"/>
+    <w:lsdException w:name="Colorful Shading Accent 5" w:semiHidden="0" w:uiPriority="71" w:unhideWhenUsed="0"/>
+    <w:lsdException w:name="Colorful List Accent 5" w:semiHidden="0" w:uiPriority="72" w:unhideWhenUsed="0"/>
+    <w:lsdException w:name="Colorful Grid Accent 5" w:semiHidden="0" w:uiPriority="73" w:unhideWhenUsed="0"/>
+    <w:lsdException w:name="Light Shading Accent 6" w:semiHidden="0" w:uiPriority="60" w:unhideWhenUsed="0"/>
+    <w:lsdException w:name="Light List Accent 6" w:semiHidden="0" w:uiPriority="61" w:unhideWhenUsed="0"/>
+    <w:lsdException w:name="Light Grid Accent 6" w:semiHidden="0" w:uiPriority="62" w:unhideWhenUsed="0"/>
+    <w:lsdException w:name="Medium Shading 1 Accent 6" w:semiHidden="0" w:uiPriority="63" w:unhideWhenUsed="0"/>
+    <w:lsdException w:name="Medium Shading 2 Accent 6" w:semiHidden="0" w:uiPriority="64" w:unhideWhenUsed="0"/>
+    <w:lsdException w:name="Medium List 1 Accent 6" w:semiHidden="0" w:uiPriority="65" w:unhideWhenUsed="0"/>
+    <w:lsdException w:name="Medium List 2 Accent 6" w:semiHidden="0" w:uiPriority="66" w:unhideWhenUsed="0"/>
+    <w:lsdException w:name="Medium Grid 1 Accent 6" w:semiHidden="0" w:uiPriority="67" w:unhideWhenUsed="0"/>
+    <w:lsdException w:name="Medium Grid 2 Accent 6" w:semiHidden="0" w:uiPriority="68" w:unhideWhenUsed="0"/>
+    <w:lsdException w:name="Medium Grid 3 Accent 6" w:semiHidden="0" w:uiPriority="69" w:unhideWhenUsed="0"/>
+    <w:lsdException w:name="Dark List Accent 6" w:semiHidden="0" w:uiPriority="70" w:unhideWhenUsed="0"/>
+    <w:lsdException w:name="Colorful Shading Accent 6" w:semiHidden="0" w:uiPriority="71" w:unhideWhenUsed="0"/>
+    <w:lsdException w:name="Colorful List Accent 6" w:semiHidden="0" w:uiPriority="72" w:unhideWhenUsed="0"/>
+    <w:lsdException w:name="Colorful Grid Accent 6" w:semiHidden="0" w:uiPriority="73" w:unhideWhenUsed="0"/>
+    <w:lsdException w:name="Subtle Emphasis" w:semiHidden="0" w:uiPriority="19" w:unhideWhenUsed="0" w:qFormat="1"/>
+    <w:lsdException w:name="Intense Emphasis" w:semiHidden="0" w:uiPriority="21" w:unhideWhenUsed="0" w:qFormat="1"/>
+    <w:lsdException w:name="Subtle Reference" w:semiHidden="0" w:uiPriority="31" w:unhideWhenUsed="0" w:qFormat="1"/>
+    <w:lsdException w:name="Intense Reference" w:semiHidden="0" w:uiPriority="32" w:unhideWhenUsed="0" w:qFormat="1"/>
+    <w:lsdException w:name="Book Title" w:semiHidden="0" w:uiPriority="33" w:unhideWhenUsed="0" w:qFormat="1"/>
+    <w:lsdException w:name="Bibliography" w:uiPriority="37"/>
+    <w:lsdException w:name="TOC Heading" w:uiPriority="39" w:qFormat="1"/>
+  </w:latentStyles>
+  <w:style w:type="paragraph" w:default="1" w:styleId="Normal">
+    <w:name w:val="Normal"/>
+    <w:qFormat/>
+  </w:style>
+  <w:style w:type="character" w:default="1" w:styleId="Fuentedeprrafopredeter">
+    <w:name w:val="Default Paragraph Font"/>
+    <w:uiPriority w:val="1"/>
+    <w:semiHidden/>
+    <w:unhideWhenUsed/>
+  </w:style>
+  <w:style w:type="table" w:default="1" w:styleId="Tablanormal">
+    <w:name w:val="Normal Table"/>
+    <w:uiPriority w:val="99"/>
+    <w:semiHidden/>
+    <w:unhideWhenUsed/>
+    <w:tblPr>
+      <w:tblInd w:w="0" w:type="dxa"/>
+      <w:tblCellMar>
+        <w:top w:w="0" w:type="dxa"/>
+        <w:left w:w="108" w:type="dxa"/>
+        <w:bottom w:w="0" w:type="dxa"/>
+        <w:right w:w="108" w:type="dxa"/>
+      </w:tblCellMar>
+    </w:tblPr>
+  </w:style>
+  <w:style w:type="numbering" w:default="1" w:styleId="Sinlista">
+    <w:name w:val="No List"/>
+    <w:uiPriority w:val="99"/>
+    <w:semiHidden/>
+    <w:unhideWhenUsed/>
+  </w:style>
+  <w:style w:type="paragraph" w:customStyle="1" w:styleId="09FD761BE9084061A5872F53BA92CC5A">
+    <w:name w:val="09FD761BE9084061A5872F53BA92CC5A"/>
+    <w:rsid w:val="00447566"/>
+  </w:style>
+  <w:style w:type="paragraph" w:customStyle="1" w:styleId="A009E6FD05254B90B64B982EAABB346F">
+    <w:name w:val="A009E6FD05254B90B64B982EAABB346F"/>
+    <w:rsid w:val="00447566"/>
+  </w:style>
+  <w:style w:type="paragraph" w:customStyle="1" w:styleId="664E13C1E0CB4D5A84AAE1980A0D819D">
+    <w:name w:val="664E13C1E0CB4D5A84AAE1980A0D819D"/>
+    <w:rsid w:val="00447566"/>
+  </w:style>
+  <w:style w:type="paragraph" w:customStyle="1" w:styleId="C2110241937F45F1B27F8A6EFEB0116B">
+    <w:name w:val="C2110241937F45F1B27F8A6EFEB0116B"/>
+    <w:rsid w:val="00447566"/>
+  </w:style>
+  <w:style w:type="paragraph" w:customStyle="1" w:styleId="271EFD53CB524299B6E6F09225B8A73B">
+    <w:name w:val="271EFD53CB524299B6E6F09225B8A73B"/>
+    <w:rsid w:val="00447566"/>
+  </w:style>
+</w:styles>
+</file>
+
+<file path=word/glossary/stylesWithEffects.xml><?xml version="1.0" encoding="utf-8"?>
+<w:styles xmlns:wpc="http://schemas.microsoft.com/office/word/2010/wordprocessingCanvas" xmlns:mc="http://schemas.openxmlformats.org/markup-compatibility/2006" xmlns:o="urn:schemas-microsoft-com:office:office" xmlns:r="http://schemas.openxmlformats.org/officeDocument/2006/relationships" xmlns:m="http://schemas.openxmlformats.org/officeDocument/2006/math" xmlns:v="urn:schemas-microsoft-com:vml" xmlns:wp14="http://schemas.microsoft.com/office/word/2010/wordprocessingDrawing" xmlns:wp="http://schemas.openxmlformats.org/drawingml/2006/wordprocessingDrawing" xmlns:w10="urn:schemas-microsoft-com:office:word" xmlns:w="http://schemas.openxmlformats.org/wordprocessingml/2006/main" xmlns:w14="http://schemas.microsoft.com/office/word/2010/wordml" xmlns:wpg="http://schemas.microsoft.com/office/word/2010/wordprocessingGroup" xmlns:wpi="http://schemas.microsoft.com/office/word/2010/wordprocessingInk" xmlns:wne="http://schemas.microsoft.com/office/word/2006/wordml" xmlns:wps="http://schemas.microsoft.com/office/word/2010/wordprocessingShape" mc:Ignorable="w14 wp14">
+  <w:docDefaults>
+    <w:rPrDefault>
+      <w:rPr>
+        <w:rFonts w:asciiTheme="minorHAnsi" w:eastAsiaTheme="minorEastAsia" w:hAnsiTheme="minorHAnsi" w:cstheme="minorBidi"/>
+        <w:sz w:val="22"/>
+        <w:szCs w:val="22"/>
+        <w:lang w:val="es-GT" w:eastAsia="es-GT" w:bidi="ar-SA"/>
+      </w:rPr>
+    </w:rPrDefault>
+    <w:pPrDefault>
+      <w:pPr>
+        <w:spacing w:after="200" w:line="276" w:lineRule="auto"/>
+      </w:pPr>
+    </w:pPrDefault>
+  </w:docDefaults>
+  <w:latentStyles w:defLockedState="0" w:defUIPriority="99" w:defSemiHidden="1" w:defUnhideWhenUsed="1" w:defQFormat="0" w:count="267">
+    <w:lsdException w:name="Normal" w:semiHidden="0" w:uiPriority="0" w:unhideWhenUsed="0" w:qFormat="1"/>
+    <w:lsdException w:name="heading 1" w:semiHidden="0" w:uiPriority="9" w:unhideWhenUsed="0" w:qFormat="1"/>
+    <w:lsdException w:name="heading 2" w:uiPriority="9" w:qFormat="1"/>
+    <w:lsdException w:name="heading 3" w:uiPriority="9" w:qFormat="1"/>
+    <w:lsdException w:name="heading 4" w:uiPriority="9" w:qFormat="1"/>
+    <w:lsdException w:name="heading 5" w:uiPriority="9" w:qFormat="1"/>
+    <w:lsdException w:name="heading 6" w:uiPriority="9" w:qFormat="1"/>
+    <w:lsdException w:name="heading 7" w:uiPriority="9" w:qFormat="1"/>
+    <w:lsdException w:name="heading 8" w:uiPriority="9" w:qFormat="1"/>
+    <w:lsdException w:name="heading 9" w:uiPriority="9" w:qFormat="1"/>
+    <w:lsdException w:name="toc 1" w:uiPriority="39"/>
+    <w:lsdException w:name="toc 2" w:uiPriority="39"/>
+    <w:lsdException w:name="toc 3" w:uiPriority="39"/>
+    <w:lsdException w:name="toc 4" w:uiPriority="39"/>
+    <w:lsdException w:name="toc 5" w:uiPriority="39"/>
+    <w:lsdException w:name="toc 6" w:uiPriority="39"/>
+    <w:lsdException w:name="toc 7" w:uiPriority="39"/>
+    <w:lsdException w:name="toc 8" w:uiPriority="39"/>
+    <w:lsdException w:name="toc 9" w:uiPriority="39"/>
+    <w:lsdException w:name="caption" w:uiPriority="35" w:qFormat="1"/>
+    <w:lsdException w:name="Title" w:semiHidden="0" w:uiPriority="10" w:unhideWhenUsed="0" w:qFormat="1"/>
+    <w:lsdException w:name="Default Paragraph Font" w:uiPriority="1"/>
+    <w:lsdException w:name="Subtitle" w:semiHidden="0" w:uiPriority="11" w:unhideWhenUsed="0" w:qFormat="1"/>
+    <w:lsdException w:name="Strong" w:semiHidden="0" w:uiPriority="22" w:unhideWhenUsed="0" w:qFormat="1"/>
+    <w:lsdException w:name="Emphasis" w:semiHidden="0" w:uiPriority="20" w:unhideWhenUsed="0" w:qFormat="1"/>
+    <w:lsdException w:name="Table Grid" w:semiHidden="0" w:uiPriority="59" w:unhideWhenUsed="0"/>
+    <w:lsdException w:name="Placeholder Text" w:unhideWhenUsed="0"/>
+    <w:lsdException w:name="No Spacing" w:semiHidden="0" w:uiPriority="1" w:unhideWhenUsed="0" w:qFormat="1"/>
+    <w:lsdException w:name="Light Shading" w:semiHidden="0" w:uiPriority="60" w:unhideWhenUsed="0"/>
+    <w:lsdException w:name="Light List" w:semiHidden="0" w:uiPriority="61" w:unhideWhenUsed="0"/>
+    <w:lsdException w:name="Light Grid" w:semiHidden="0" w:uiPriority="62" w:unhideWhenUsed="0"/>
+    <w:lsdException w:name="Medium Shading 1" w:semiHidden="0" w:uiPriority="63" w:unhideWhenUsed="0"/>
+    <w:lsdException w:name="Medium Shading 2" w:semiHidden="0" w:uiPriority="64" w:unhideWhenUsed="0"/>
+    <w:lsdException w:name="Medium List 1" w:semiHidden="0" w:uiPriority="65" w:unhideWhenUsed="0"/>
+    <w:lsdException w:name="Medium List 2" w:semiHidden="0" w:uiPriority="66" w:unhideWhenUsed="0"/>
+    <w:lsdException w:name="Medium Grid 1" w:semiHidden="0" w:uiPriority="67" w:unhideWhenUsed="0"/>
+    <w:lsdException w:name="Medium Grid 2" w:semiHidden="0" w:uiPriority="68" w:unhideWhenUsed="0"/>
+    <w:lsdException w:name="Medium Grid 3" w:semiHidden="0" w:uiPriority="69" w:unhideWhenUsed="0"/>
+    <w:lsdException w:name="Dark List" w:semiHidden="0" w:uiPriority="70" w:unhideWhenUsed="0"/>
+    <w:lsdException w:name="Colorful Shading" w:semiHidden="0" w:uiPriority="71" w:unhideWhenUsed="0"/>
+    <w:lsdException w:name="Colorful List" w:semiHidden="0" w:uiPriority="72" w:unhideWhenUsed="0"/>
+    <w:lsdException w:name="Colorful Grid" w:semiHidden="0" w:uiPriority="73" w:unhideWhenUsed="0"/>
+    <w:lsdException w:name="Light Shading Accent 1" w:semiHidden="0" w:uiPriority="60" w:unhideWhenUsed="0"/>
+    <w:lsdException w:name="Light List Accent 1" w:semiHidden="0" w:uiPriority="61" w:unhideWhenUsed="0"/>
+    <w:lsdException w:name="Light Grid Accent 1" w:semiHidden="0" w:uiPriority="62" w:unhideWhenUsed="0"/>
+    <w:lsdException w:name="Medium Shading 1 Accent 1" w:semiHidden="0" w:uiPriority="63" w:unhideWhenUsed="0"/>
+    <w:lsdException w:name="Medium Shading 2 Accent 1" w:semiHidden="0" w:uiPriority="64" w:unhideWhenUsed="0"/>
+    <w:lsdException w:name="Medium List 1 Accent 1" w:semiHidden="0" w:uiPriority="65" w:unhideWhenUsed="0"/>
+    <w:lsdException w:name="Revision" w:unhideWhenUsed="0"/>
+    <w:lsdException w:name="List Paragraph" w:semiHidden="0" w:uiPriority="34" w:unhideWhenUsed="0" w:qFormat="1"/>
+    <w:lsdException w:name="Quote" w:semiHidden="0" w:uiPriority="29" w:unhideWhenUsed="0" w:qFormat="1"/>
+    <w:lsdException w:name="Intense Quote" w:semiHidden="0" w:uiPriority="30" w:unhideWhenUsed="0" w:qFormat="1"/>
+    <w:lsdException w:name="Medium List 2 Accent 1" w:semiHidden="0" w:uiPriority="66" w:unhideWhenUsed="0"/>
+    <w:lsdException w:name="Medium Grid 1 Accent 1" w:semiHidden="0" w:uiPriority="67" w:unhideWhenUsed="0"/>
+    <w:lsdException w:name="Medium Grid 2 Accent 1" w:semiHidden="0" w:uiPriority="68" w:unhideWhenUsed="0"/>
+    <w:lsdException w:name="Medium Grid 3 Accent 1" w:semiHidden="0" w:uiPriority="69" w:unhideWhenUsed="0"/>
+    <w:lsdException w:name="Dark List Accent 1" w:semiHidden="0" w:uiPriority="70" w:unhideWhenUsed="0"/>
+    <w:lsdException w:name="Colorful Shading Accent 1" w:semiHidden="0" w:uiPriority="71" w:unhideWhenUsed="0"/>
+    <w:lsdException w:name="Colorful List Accent 1" w:semiHidden="0" w:uiPriority="72" w:unhideWhenUsed="0"/>
+    <w:lsdException w:name="Colorful Grid Accent 1" w:semiHidden="0" w:uiPriority="73" w:unhideWhenUsed="0"/>
+    <w:lsdException w:name="Light Shading Accent 2" w:semiHidden="0" w:uiPriority="60" w:unhideWhenUsed="0"/>
+    <w:lsdException w:name="Light List Accent 2" w:semiHidden="0" w:uiPriority="61" w:unhideWhenUsed="0"/>
+    <w:lsdException w:name="Light Grid Accent 2" w:semiHidden="0" w:uiPriority="62" w:unhideWhenUsed="0"/>
+    <w:lsdException w:name="Medium Shading 1 Accent 2" w:semiHidden="0" w:uiPriority="63" w:unhideWhenUsed="0"/>
+    <w:lsdException w:name="Medium Shading 2 Accent 2" w:semiHidden="0" w:uiPriority="64" w:unhideWhenUsed="0"/>
+    <w:lsdException w:name="Medium List 1 Accent 2" w:semiHidden="0" w:uiPriority="65" w:unhideWhenUsed="0"/>
+    <w:lsdException w:name="Medium List 2 Accent 2" w:semiHidden="0" w:uiPriority="66" w:unhideWhenUsed="0"/>
+    <w:lsdException w:name="Medium Grid 1 Accent 2" w:semiHidden="0" w:uiPriority="67" w:unhideWhenUsed="0"/>
+    <w:lsdException w:name="Medium Grid 2 Accent 2" w:semiHidden="0" w:uiPriority="68" w:unhideWhenUsed="0"/>
+    <w:lsdException w:name="Medium Grid 3 Accent 2" w:semiHidden="0" w:uiPriority="69" w:unhideWhenUsed="0"/>
+    <w:lsdException w:name="Dark List Accent 2" w:semiHidden="0" w:uiPriority="70" w:unhideWhenUsed="0"/>
+    <w:lsdException w:name="Colorful Shading Accent 2" w:semiHidden="0" w:uiPriority="71" w:unhideWhenUsed="0"/>
+    <w:lsdException w:name="Colorful List Accent 2" w:semiHidden="0" w:uiPriority="72" w:unhideWhenUsed="0"/>
+    <w:lsdException w:name="Colorful Grid Accent 2" w:semiHidden="0" w:uiPriority="73" w:unhideWhenUsed="0"/>
+    <w:lsdException w:name="Light Shading Accent 3" w:semiHidden="0" w:uiPriority="60" w:unhideWhenUsed="0"/>
+    <w:lsdException w:name="Light List Accent 3" w:semiHidden="0" w:uiPriority="61" w:unhideWhenUsed="0"/>
+    <w:lsdException w:name="Light Grid Accent 3" w:semiHidden="0" w:uiPriority="62" w:unhideWhenUsed="0"/>
+    <w:lsdException w:name="Medium Shading 1 Accent 3" w:semiHidden="0" w:uiPriority="63" w:unhideWhenUsed="0"/>
+    <w:lsdException w:name="Medium Shading 2 Accent 3" w:semiHidden="0" w:uiPriority="64" w:unhideWhenUsed="0"/>
+    <w:lsdException w:name="Medium List 1 Accent 3" w:semiHidden="0" w:uiPriority="65" w:unhideWhenUsed="0"/>
+    <w:lsdException w:name="Medium List 2 Accent 3" w:semiHidden="0" w:uiPriority="66" w:unhideWhenUsed="0"/>
+    <w:lsdException w:name="Medium Grid 1 Accent 3" w:semiHidden="0" w:uiPriority="67" w:unhideWhenUsed="0"/>
+    <w:lsdException w:name="Medium Grid 2 Accent 3" w:semiHidden="0" w:uiPriority="68" w:unhideWhenUsed="0"/>
+    <w:lsdException w:name="Medium Grid 3 Accent 3" w:semiHidden="0" w:uiPriority="69" w:unhideWhenUsed="0"/>
+    <w:lsdException w:name="Dark List Accent 3" w:semiHidden="0" w:uiPriority="70" w:unhideWhenUsed="0"/>
+    <w:lsdException w:name="Colorful Shading Accent 3" w:semiHidden="0" w:uiPriority="71" w:unhideWhenUsed="0"/>
+    <w:lsdException w:name="Colorful List Accent 3" w:semiHidden="0" w:uiPriority="72" w:unhideWhenUsed="0"/>
+    <w:lsdException w:name="Colorful Grid Accent 3" w:semiHidden="0" w:uiPriority="73" w:unhideWhenUsed="0"/>
+    <w:lsdException w:name="Light Shading Accent 4" w:semiHidden="0" w:uiPriority="60" w:unhideWhenUsed="0"/>
+    <w:lsdException w:name="Light List Accent 4" w:semiHidden="0" w:uiPriority="61" w:unhideWhenUsed="0"/>
+    <w:lsdException w:name="Light Grid Accent 4" w:semiHidden="0" w:uiPriority="62" w:unhideWhenUsed="0"/>
+    <w:lsdException w:name="Medium Shading 1 Accent 4" w:semiHidden="0" w:uiPriority="63" w:unhideWhenUsed="0"/>
+    <w:lsdException w:name="Medium Shading 2 Accent 4" w:semiHidden="0" w:uiPriority="64" w:unhideWhenUsed="0"/>
+    <w:lsdException w:name="Medium List 1 Accent 4" w:semiHidden="0" w:uiPriority="65" w:unhideWhenUsed="0"/>
+    <w:lsdException w:name="Medium List 2 Accent 4" w:semiHidden="0" w:uiPriority="66" w:unhideWhenUsed="0"/>
+    <w:lsdException w:name="Medium Grid 1 Accent 4" w:semiHidden="0" w:uiPriority="67" w:unhideWhenUsed="0"/>
+    <w:lsdException w:name="Medium Grid 2 Accent 4" w:semiHidden="0" w:uiPriority="68" w:unhideWhenUsed="0"/>
+    <w:lsdException w:name="Medium Grid 3 Accent 4" w:semiHidden="0" w:uiPriority="69" w:unhideWhenUsed="0"/>
+    <w:lsdException w:name="Dark List Accent 4" w:semiHidden="0" w:uiPriority="70" w:unhideWhenUsed="0"/>
+    <w:lsdException w:name="Colorful Shading Accent 4" w:semiHidden="0" w:uiPriority="71" w:unhideWhenUsed="0"/>
+    <w:lsdException w:name="Colorful List Accent 4" w:semiHidden="0" w:uiPriority="72" w:unhideWhenUsed="0"/>
+    <w:lsdException w:name="Colorful Grid Accent 4" w:semiHidden="0" w:uiPriority="73" w:unhideWhenUsed="0"/>
+    <w:lsdException w:name="Light Shading Accent 5" w:semiHidden="0" w:uiPriority="60" w:unhideWhenUsed="0"/>
+    <w:lsdException w:name="Light List Accent 5" w:semiHidden="0" w:uiPriority="61" w:unhideWhenUsed="0"/>
+    <w:lsdException w:name="Light Grid Accent 5" w:semiHidden="0" w:uiPriority="62" w:unhideWhenUsed="0"/>
+    <w:lsdException w:name="Medium Shading 1 Accent 5" w:semiHidden="0" w:uiPriority="63" w:unhideWhenUsed="0"/>
+    <w:lsdException w:name="Medium Shading 2 Accent 5" w:semiHidden="0" w:uiPriority="64" w:unhideWhenUsed="0"/>
+    <w:lsdException w:name="Medium List 1 Accent 5" w:semiHidden="0" w:uiPriority="65" w:unhideWhenUsed="0"/>
+    <w:lsdException w:name="Medium List 2 Accent 5" w:semiHidden="0" w:uiPriority="66" w:unhideWhenUsed="0"/>
+    <w:lsdException w:name="Medium Grid 1 Accent 5" w:semiHidden="0" w:uiPriority="67" w:unhideWhenUsed="0"/>
+    <w:lsdException w:name="Medium Grid 2 Accent 5" w:semiHidden="0" w:uiPriority="68" w:unhideWhenUsed="0"/>
+    <w:lsdException w:name="Medium Grid 3 Accent 5" w:semiHidden="0" w:uiPriority="69" w:unhideWhenUsed="0"/>
+    <w:lsdException w:name="Dark List Accent 5" w:semiHidden="0" w:uiPriority="70" w:unhideWhenUsed="0"/>
+    <w:lsdException w:name="Colorful Shading Accent 5" w:semiHidden="0" w:uiPriority="71" w:unhideWhenUsed="0"/>
+    <w:lsdException w:name="Colorful List Accent 5" w:semiHidden="0" w:uiPriority="72" w:unhideWhenUsed="0"/>
+    <w:lsdException w:name="Colorful Grid Accent 5" w:semiHidden="0" w:uiPriority="73" w:unhideWhenUsed="0"/>
+    <w:lsdException w:name="Light Shading Accent 6" w:semiHidden="0" w:uiPriority="60" w:unhideWhenUsed="0"/>
+    <w:lsdException w:name="Light List Accent 6" w:semiHidden="0" w:uiPriority="61" w:unhideWhenUsed="0"/>
+    <w:lsdException w:name="Light Grid Accent 6" w:semiHidden="0" w:uiPriority="62" w:unhideWhenUsed="0"/>
+    <w:lsdException w:name="Medium Shading 1 Accent 6" w:semiHidden="0" w:uiPriority="63" w:unhideWhenUsed="0"/>
+    <w:lsdException w:name="Medium Shading 2 Accent 6" w:semiHidden="0" w:uiPriority="64" w:unhideWhenUsed="0"/>
+    <w:lsdException w:name="Medium List 1 Accent 6" w:semiHidden="0" w:uiPriority="65" w:unhideWhenUsed="0"/>
+    <w:lsdException w:name="Medium List 2 Accent 6" w:semiHidden="0" w:uiPriority="66" w:unhideWhenUsed="0"/>
+    <w:lsdException w:name="Medium Grid 1 Accent 6" w:semiHidden="0" w:uiPriority="67" w:unhideWhenUsed="0"/>
+    <w:lsdException w:name="Medium Grid 2 Accent 6" w:semiHidden="0" w:uiPriority="68" w:unhideWhenUsed="0"/>
+    <w:lsdException w:name="Medium Grid 3 Accent 6" w:semiHidden="0" w:uiPriority="69" w:unhideWhenUsed="0"/>
+    <w:lsdException w:name="Dark List Accent 6" w:semiHidden="0" w:uiPriority="70" w:unhideWhenUsed="0"/>
+    <w:lsdException w:name="Colorful Shading Accent 6" w:semiHidden="0" w:uiPriority="71" w:unhideWhenUsed="0"/>
+    <w:lsdException w:name="Colorful List Accent 6" w:semiHidden="0" w:uiPriority="72" w:unhideWhenUsed="0"/>
+    <w:lsdException w:name="Colorful Grid Accent 6" w:semiHidden="0" w:uiPriority="73" w:unhideWhenUsed="0"/>
+    <w:lsdException w:name="Subtle Emphasis" w:semiHidden="0" w:uiPriority="19" w:unhideWhenUsed="0" w:qFormat="1"/>
+    <w:lsdException w:name="Intense Emphasis" w:semiHidden="0" w:uiPriority="21" w:unhideWhenUsed="0" w:qFormat="1"/>
+    <w:lsdException w:name="Subtle Reference" w:semiHidden="0" w:uiPriority="31" w:unhideWhenUsed="0" w:qFormat="1"/>
+    <w:lsdException w:name="Intense Reference" w:semiHidden="0" w:uiPriority="32" w:unhideWhenUsed="0" w:qFormat="1"/>
+    <w:lsdException w:name="Book Title" w:semiHidden="0" w:uiPriority="33" w:unhideWhenUsed="0" w:qFormat="1"/>
+    <w:lsdException w:name="Bibliography" w:uiPriority="37"/>
+    <w:lsdException w:name="TOC Heading" w:uiPriority="39" w:qFormat="1"/>
+  </w:latentStyles>
+  <w:style w:type="paragraph" w:default="1" w:styleId="Normal">
+    <w:name w:val="Normal"/>
+    <w:qFormat/>
+  </w:style>
+  <w:style w:type="character" w:default="1" w:styleId="Fuentedeprrafopredeter">
+    <w:name w:val="Default Paragraph Font"/>
+    <w:uiPriority w:val="1"/>
+    <w:semiHidden/>
+    <w:unhideWhenUsed/>
+  </w:style>
+  <w:style w:type="table" w:default="1" w:styleId="Tablanormal">
+    <w:name w:val="Normal Table"/>
+    <w:uiPriority w:val="99"/>
+    <w:semiHidden/>
+    <w:unhideWhenUsed/>
+    <w:tblPr>
+      <w:tblInd w:w="0" w:type="dxa"/>
+      <w:tblCellMar>
+        <w:top w:w="0" w:type="dxa"/>
+        <w:left w:w="108" w:type="dxa"/>
+        <w:bottom w:w="0" w:type="dxa"/>
+        <w:right w:w="108" w:type="dxa"/>
+      </w:tblCellMar>
+    </w:tblPr>
+  </w:style>
+  <w:style w:type="numbering" w:default="1" w:styleId="Sinlista">
+    <w:name w:val="No List"/>
+    <w:uiPriority w:val="99"/>
+    <w:semiHidden/>
+    <w:unhideWhenUsed/>
+  </w:style>
+  <w:style w:type="paragraph" w:customStyle="1" w:styleId="09FD761BE9084061A5872F53BA92CC5A">
+    <w:name w:val="09FD761BE9084061A5872F53BA92CC5A"/>
+    <w:rsid w:val="00447566"/>
+  </w:style>
+  <w:style w:type="paragraph" w:customStyle="1" w:styleId="A009E6FD05254B90B64B982EAABB346F">
+    <w:name w:val="A009E6FD05254B90B64B982EAABB346F"/>
+    <w:rsid w:val="00447566"/>
+  </w:style>
+  <w:style w:type="paragraph" w:customStyle="1" w:styleId="664E13C1E0CB4D5A84AAE1980A0D819D">
+    <w:name w:val="664E13C1E0CB4D5A84AAE1980A0D819D"/>
+    <w:rsid w:val="00447566"/>
+  </w:style>
+  <w:style w:type="paragraph" w:customStyle="1" w:styleId="C2110241937F45F1B27F8A6EFEB0116B">
+    <w:name w:val="C2110241937F45F1B27F8A6EFEB0116B"/>
+    <w:rsid w:val="00447566"/>
+  </w:style>
+  <w:style w:type="paragraph" w:customStyle="1" w:styleId="271EFD53CB524299B6E6F09225B8A73B">
+    <w:name w:val="271EFD53CB524299B6E6F09225B8A73B"/>
+    <w:rsid w:val="00447566"/>
+  </w:style>
+</w:styles>
+</file>
+
+<file path=word/glossary/webSettings.xml><?xml version="1.0" encoding="utf-8"?>
+<w:webSettings xmlns:mc="http://schemas.openxmlformats.org/markup-compatibility/2006" xmlns:r="http://schemas.openxmlformats.org/officeDocument/2006/relationships" xmlns:w="http://schemas.openxmlformats.org/wordprocessingml/2006/main" xmlns:w14="http://schemas.microsoft.com/office/word/2010/wordml" mc:Ignorable="w14">
+  <w:optimizeForBrowser/>
+  <w:allowPNG/>
+</w:webSettings>
 </file>
 
 <file path=word/theme/theme1.xml><?xml version="1.0" encoding="utf-8"?>

</xml_diff>